<commit_message>
Introducción a Run levels
</commit_message>
<xml_diff>
--- a/Udemy/LPIC - 1 Administrador de Sistema Linux/2. Run Levels, Boot targets, apagando e iniciando el sistema/Documentación.docx
+++ b/Udemy/LPIC - 1 Administrador de Sistema Linux/2. Run Levels, Boot targets, apagando e iniciando el sistema/Documentación.docx
@@ -139,7 +139,7 @@
         </w:rPr>
         <w:drawing>
           <wp:inline distT="0" distB="0" distL="0" distR="0">
-            <wp:extent cx="3953510" cy="2629535"/>
+            <wp:extent cx="3954144" cy="2630170"/>
             <wp:effectExtent l="0" t="0" r="0" b="0"/>
             <wp:docPr id="9" name="Imagen 1"/>
             <wp:cNvGraphicFramePr>
@@ -149,7 +149,7 @@
               <a:graphicData uri="http://schemas.openxmlformats.org/drawingml/2006/picture">
                 <pic:pic xmlns:pic="http://schemas.openxmlformats.org/drawingml/2006/picture">
                   <pic:nvPicPr>
-                    <pic:cNvPr id="1" name="Picture 1" descr="/Users/robertovelasquezdean/Library/Group Containers/L48J367XN4.com.infraware.PolarisOffice/EngineTemp/1114/fImage2645998172.png"/>
+                    <pic:cNvPr id="1" name="Picture 1" descr="/Users/robertovelasquezdean/Library/Group Containers/L48J367XN4.com.infraware.PolarisOffice/EngineTemp/3476/fImage2645998172.png"/>
                     <pic:cNvPicPr>
                       <a:picLocks noChangeAspect="1" noChangeArrowheads="1"/>
                     </pic:cNvPicPr>
@@ -178,7 +178,7 @@
                   <pic:spPr>
                     <a:xfrm>
                       <a:off x="0" y="0"/>
-                      <a:ext cx="3954144" cy="2630170"/>
+                      <a:ext cx="3954780" cy="2630805"/>
                     </a:xfrm>
                     <a:prstGeom prst="rect"/>
                     <a:ln cap="flat"/>
@@ -459,7 +459,7 @@
         </w:rPr>
         <w:drawing>
           <wp:inline distT="0" distB="0" distL="0" distR="0">
-            <wp:extent cx="2591435" cy="2058035"/>
+            <wp:extent cx="2592070" cy="2058670"/>
             <wp:effectExtent l="0" t="0" r="0" b="0"/>
             <wp:docPr id="10" name="Imagen 2"/>
             <wp:cNvGraphicFramePr>
@@ -469,7 +469,7 @@
               <a:graphicData uri="http://schemas.openxmlformats.org/drawingml/2006/picture">
                 <pic:pic xmlns:pic="http://schemas.openxmlformats.org/drawingml/2006/picture">
                   <pic:nvPicPr>
-                    <pic:cNvPr id="3" name="Picture 3" descr="/Users/robertovelasquezdean/Library/Group Containers/L48J367XN4.com.infraware.PolarisOffice/EngineTemp/1114/fImage41571105923.png"/>
+                    <pic:cNvPr id="3" name="Picture 3" descr="/Users/robertovelasquezdean/Library/Group Containers/L48J367XN4.com.infraware.PolarisOffice/EngineTemp/3476/fImage41571105923.png"/>
                     <pic:cNvPicPr>
                       <a:picLocks noChangeAspect="1" noChangeArrowheads="1"/>
                     </pic:cNvPicPr>
@@ -498,7 +498,7 @@
                   <pic:spPr>
                     <a:xfrm>
                       <a:off x="0" y="0"/>
-                      <a:ext cx="2592070" cy="2058670"/>
+                      <a:ext cx="2592705" cy="2059305"/>
                     </a:xfrm>
                     <a:prstGeom prst="rect"/>
                     <a:ln cap="flat"/>
@@ -635,7 +635,7 @@
         </w:rPr>
         <w:drawing>
           <wp:inline distT="0" distB="0" distL="0" distR="0">
-            <wp:extent cx="5732145" cy="2092325"/>
+            <wp:extent cx="5732780" cy="2092959"/>
             <wp:effectExtent l="0" t="0" r="0" b="0"/>
             <wp:docPr id="11" name="Imagen 3"/>
             <wp:cNvGraphicFramePr>
@@ -645,7 +645,7 @@
               <a:graphicData uri="http://schemas.openxmlformats.org/drawingml/2006/picture">
                 <pic:pic xmlns:pic="http://schemas.openxmlformats.org/drawingml/2006/picture">
                   <pic:nvPicPr>
-                    <pic:cNvPr id="5" name="Picture 5" descr="/Users/robertovelasquezdean/Library/Group Containers/L48J367XN4.com.infraware.PolarisOffice/EngineTemp/1114/fImage87241112125.png"/>
+                    <pic:cNvPr id="5" name="Picture 5" descr="/Users/robertovelasquezdean/Library/Group Containers/L48J367XN4.com.infraware.PolarisOffice/EngineTemp/3476/fImage87241112125.png"/>
                     <pic:cNvPicPr>
                       <a:picLocks noChangeAspect="1" noChangeArrowheads="1"/>
                     </pic:cNvPicPr>
@@ -674,7 +674,7 @@
                   <pic:spPr>
                     <a:xfrm>
                       <a:off x="0" y="0"/>
-                      <a:ext cx="5732780" cy="2092959"/>
+                      <a:ext cx="5733415" cy="2093595"/>
                     </a:xfrm>
                     <a:prstGeom prst="rect"/>
                     <a:ln cap="flat"/>
@@ -715,7 +715,7 @@
         </w:rPr>
         <w:drawing>
           <wp:inline distT="0" distB="0" distL="0" distR="0">
-            <wp:extent cx="4858385" cy="2181860"/>
+            <wp:extent cx="4859020" cy="2182495"/>
             <wp:effectExtent l="0" t="0" r="0" b="0"/>
             <wp:docPr id="12" name="Imagen 4"/>
             <wp:cNvGraphicFramePr>
@@ -725,7 +725,7 @@
               <a:graphicData uri="http://schemas.openxmlformats.org/drawingml/2006/picture">
                 <pic:pic xmlns:pic="http://schemas.openxmlformats.org/drawingml/2006/picture">
                   <pic:nvPicPr>
-                    <pic:cNvPr id="7" name="Picture 7" descr="/Users/robertovelasquezdean/Library/Group Containers/L48J367XN4.com.infraware.PolarisOffice/EngineTemp/1114/fImage84794126219.png"/>
+                    <pic:cNvPr id="7" name="Picture 7" descr="/Users/robertovelasquezdean/Library/Group Containers/L48J367XN4.com.infraware.PolarisOffice/EngineTemp/3476/fImage84794126219.png"/>
                     <pic:cNvPicPr>
                       <a:picLocks noChangeAspect="1" noChangeArrowheads="1"/>
                     </pic:cNvPicPr>
@@ -754,7 +754,7 @@
                   <pic:spPr>
                     <a:xfrm>
                       <a:off x="0" y="0"/>
-                      <a:ext cx="4859020" cy="2182495"/>
+                      <a:ext cx="4859655" cy="2183130"/>
                     </a:xfrm>
                     <a:prstGeom prst="rect"/>
                     <a:ln cap="flat"/>
@@ -795,7 +795,7 @@
         </w:rPr>
         <w:drawing>
           <wp:inline distT="0" distB="0" distL="0" distR="0">
-            <wp:extent cx="5732145" cy="2039620"/>
+            <wp:extent cx="5732780" cy="2040255"/>
             <wp:effectExtent l="0" t="0" r="0" b="0"/>
             <wp:docPr id="13" name="Imagen 5"/>
             <wp:cNvGraphicFramePr>
@@ -805,7 +805,7 @@
               <a:graphicData uri="http://schemas.openxmlformats.org/drawingml/2006/picture">
                 <pic:pic xmlns:pic="http://schemas.openxmlformats.org/drawingml/2006/picture">
                   <pic:nvPicPr>
-                    <pic:cNvPr id="9" name="Picture 9" descr="/Users/robertovelasquezdean/Library/Group Containers/L48J367XN4.com.infraware.PolarisOffice/EngineTemp/1114/fImage73153138850.png"/>
+                    <pic:cNvPr id="9" name="Picture 9" descr="/Users/robertovelasquezdean/Library/Group Containers/L48J367XN4.com.infraware.PolarisOffice/EngineTemp/3476/fImage73153138850.png"/>
                     <pic:cNvPicPr>
                       <a:picLocks noChangeAspect="1" noChangeArrowheads="1"/>
                     </pic:cNvPicPr>
@@ -834,7 +834,7 @@
                   <pic:spPr>
                     <a:xfrm>
                       <a:off x="0" y="0"/>
-                      <a:ext cx="5732780" cy="2040255"/>
+                      <a:ext cx="5733415" cy="2040889"/>
                     </a:xfrm>
                     <a:prstGeom prst="rect"/>
                     <a:ln cap="flat"/>
@@ -875,7 +875,7 @@
         </w:rPr>
         <w:drawing>
           <wp:inline distT="0" distB="0" distL="0" distR="0">
-            <wp:extent cx="4925060" cy="2000885"/>
+            <wp:extent cx="4925695" cy="2001520"/>
             <wp:effectExtent l="0" t="0" r="0" b="0"/>
             <wp:docPr id="14" name="Imagen 6"/>
             <wp:cNvGraphicFramePr>
@@ -885,7 +885,7 @@
               <a:graphicData uri="http://schemas.openxmlformats.org/drawingml/2006/picture">
                 <pic:pic xmlns:pic="http://schemas.openxmlformats.org/drawingml/2006/picture">
                   <pic:nvPicPr>
-                    <pic:cNvPr id="11" name="Picture 11" descr="/Users/robertovelasquezdean/Library/Group Containers/L48J367XN4.com.infraware.PolarisOffice/EngineTemp/1114/fImage59265141431.png"/>
+                    <pic:cNvPr id="11" name="Picture 11" descr="/Users/robertovelasquezdean/Library/Group Containers/L48J367XN4.com.infraware.PolarisOffice/EngineTemp/3476/fImage59265141431.png"/>
                     <pic:cNvPicPr>
                       <a:picLocks noChangeAspect="1" noChangeArrowheads="1"/>
                     </pic:cNvPicPr>
@@ -914,7 +914,7 @@
                   <pic:spPr>
                     <a:xfrm>
                       <a:off x="0" y="0"/>
-                      <a:ext cx="4925695" cy="2001520"/>
+                      <a:ext cx="4926330" cy="2002155"/>
                     </a:xfrm>
                     <a:prstGeom prst="rect"/>
                     <a:ln cap="flat"/>
@@ -955,7 +955,7 @@
         </w:rPr>
         <w:drawing>
           <wp:inline distT="0" distB="0" distL="0" distR="0">
-            <wp:extent cx="5329555" cy="2131060"/>
+            <wp:extent cx="5330190" cy="2131695"/>
             <wp:effectExtent l="0" t="0" r="0" b="0"/>
             <wp:docPr id="15" name="Imagen 7"/>
             <wp:cNvGraphicFramePr>
@@ -965,7 +965,7 @@
               <a:graphicData uri="http://schemas.openxmlformats.org/drawingml/2006/picture">
                 <pic:pic xmlns:pic="http://schemas.openxmlformats.org/drawingml/2006/picture">
                   <pic:nvPicPr>
-                    <pic:cNvPr id="13" name="Picture 13" descr="/Users/robertovelasquezdean/Library/Group Containers/L48J367XN4.com.infraware.PolarisOffice/EngineTemp/1114/fImage64470151243.png"/>
+                    <pic:cNvPr id="13" name="Picture 13" descr="/Users/robertovelasquezdean/Library/Group Containers/L48J367XN4.com.infraware.PolarisOffice/EngineTemp/3476/fImage64470151243.png"/>
                     <pic:cNvPicPr>
                       <a:picLocks noChangeAspect="1" noChangeArrowheads="1"/>
                     </pic:cNvPicPr>
@@ -994,7 +994,7 @@
                   <pic:spPr>
                     <a:xfrm>
                       <a:off x="0" y="0"/>
-                      <a:ext cx="5330190" cy="2131695"/>
+                      <a:ext cx="5330825" cy="2132330"/>
                     </a:xfrm>
                     <a:prstGeom prst="rect"/>
                     <a:ln cap="flat"/>
@@ -1131,9 +1131,9 @@
         </w:rPr>
         <w:drawing>
           <wp:inline distT="0" distB="0" distL="0" distR="0">
-            <wp:extent cx="5400675" cy="1895474"/>
+            <wp:extent cx="5401310" cy="1896110"/>
             <wp:effectExtent l="0" t="0" r="0" b="0"/>
-            <wp:docPr id="118" name="Imagen 8"/>
+            <wp:docPr id="18" name="Imagen 8"/>
             <wp:cNvGraphicFramePr>
               <a:graphicFrameLocks xmlns:a="http://schemas.openxmlformats.org/drawingml/2006/main" noChangeAspect="1"/>
             </wp:cNvGraphicFramePr>
@@ -1141,7 +1141,7 @@
               <a:graphicData uri="http://schemas.openxmlformats.org/drawingml/2006/picture">
                 <pic:pic xmlns:pic="http://schemas.openxmlformats.org/drawingml/2006/picture">
                   <pic:nvPicPr>
-                    <pic:cNvPr id="15" name="Picture 15" descr="/Users/robertovelasquezdean/Library/Group Containers/L48J367XN4.com.infraware.PolarisOffice/EngineTemp/1114/fImage399591187846.png"/>
+                    <pic:cNvPr id="15" name="Picture 15" descr="/Users/robertovelasquezdean/Library/Group Containers/L48J367XN4.com.infraware.PolarisOffice/EngineTemp/3476/fImage399591187846.png"/>
                     <pic:cNvPicPr>
                       <a:picLocks noChangeAspect="1" noChangeArrowheads="1"/>
                     </pic:cNvPicPr>
@@ -1170,7 +1170,7 @@
                   <pic:spPr>
                     <a:xfrm>
                       <a:off x="0" y="0"/>
-                      <a:ext cx="5401310" cy="1896110"/>
+                      <a:ext cx="5401945" cy="1896745"/>
                     </a:xfrm>
                     <a:prstGeom prst="rect"/>
                     <a:ln cap="flat"/>
@@ -1319,9 +1319,9 @@
         </w:rPr>
         <w:drawing>
           <wp:inline distT="0" distB="0" distL="0" distR="0">
-            <wp:extent cx="5457825" cy="1733550"/>
+            <wp:extent cx="5458460" cy="1734185"/>
             <wp:effectExtent l="0" t="0" r="0" b="0"/>
-            <wp:docPr id="179" name="Imagen 9"/>
+            <wp:docPr id="19" name="Imagen 9"/>
             <wp:cNvGraphicFramePr>
               <a:graphicFrameLocks xmlns:a="http://schemas.openxmlformats.org/drawingml/2006/main" noChangeAspect="1"/>
             </wp:cNvGraphicFramePr>
@@ -1329,7 +1329,7 @@
               <a:graphicData uri="http://schemas.openxmlformats.org/drawingml/2006/picture">
                 <pic:pic xmlns:pic="http://schemas.openxmlformats.org/drawingml/2006/picture">
                   <pic:nvPicPr>
-                    <pic:cNvPr id="17" name="Picture 17" descr="/Users/robertovelasquezdean/Library/Group Containers/L48J367XN4.com.infraware.PolarisOffice/EngineTemp/1114/fImage367031795869.png"/>
+                    <pic:cNvPr id="17" name="Picture 17" descr="/Users/robertovelasquezdean/Library/Group Containers/L48J367XN4.com.infraware.PolarisOffice/EngineTemp/3476/fImage367031795869.png"/>
                     <pic:cNvPicPr>
                       <a:picLocks noChangeAspect="1" noChangeArrowheads="1"/>
                     </pic:cNvPicPr>
@@ -1358,7 +1358,7 @@
                   <pic:spPr>
                     <a:xfrm>
                       <a:off x="0" y="0"/>
-                      <a:ext cx="5458460" cy="1734185"/>
+                      <a:ext cx="5459095" cy="1734820"/>
                     </a:xfrm>
                     <a:prstGeom prst="rect"/>
                     <a:ln cap="flat"/>
@@ -1751,7 +1751,7 @@
           <w:szCs w:val="20"/>
           <w:rFonts w:ascii="Times" w:eastAsia="Times" w:hAnsi="Times" w:hint="default"/>
         </w:rPr>
-        <w:t xml:space="preserve">programa inmediatamente superior.</w:t>
+        <w:t xml:space="preserve">programa inmediatamente ulterior.</w:t>
       </w:r>
     </w:p>
     <w:p>
@@ -2035,9 +2035,9 @@
         </w:rPr>
         <w:drawing>
           <wp:inline distT="0" distB="0" distL="0" distR="0">
-            <wp:extent cx="3371850" cy="1219200"/>
+            <wp:extent cx="3372485" cy="1219835"/>
             <wp:effectExtent l="0" t="0" r="0" b="0"/>
-            <wp:docPr id="188" name="Imagen 10"/>
+            <wp:docPr id="20" name="Imagen 10"/>
             <wp:cNvGraphicFramePr>
               <a:graphicFrameLocks xmlns:a="http://schemas.openxmlformats.org/drawingml/2006/main" noChangeAspect="1"/>
             </wp:cNvGraphicFramePr>
@@ -2045,7 +2045,7 @@
               <a:graphicData uri="http://schemas.openxmlformats.org/drawingml/2006/picture">
                 <pic:pic xmlns:pic="http://schemas.openxmlformats.org/drawingml/2006/picture">
                   <pic:nvPicPr>
-                    <pic:cNvPr id="19" name="Picture 19" descr="/Users/robertovelasquezdean/Library/Group Containers/L48J367XN4.com.infraware.PolarisOffice/EngineTemp/1114/fImage276261886670.png"/>
+                    <pic:cNvPr id="19" name="Picture 19" descr="/Users/robertovelasquezdean/Library/Group Containers/L48J367XN4.com.infraware.PolarisOffice/EngineTemp/3476/fImage276261886670.png"/>
                     <pic:cNvPicPr>
                       <a:picLocks noChangeAspect="1" noChangeArrowheads="1"/>
                     </pic:cNvPicPr>
@@ -2074,7 +2074,7 @@
                   <pic:spPr>
                     <a:xfrm>
                       <a:off x="0" y="0"/>
-                      <a:ext cx="3372485" cy="1219835"/>
+                      <a:ext cx="3373120" cy="1220470"/>
                     </a:xfrm>
                     <a:prstGeom prst="rect"/>
                     <a:ln cap="flat"/>
@@ -2319,9 +2319,9 @@
         </w:rPr>
         <w:drawing>
           <wp:inline distT="0" distB="0" distL="0" distR="0">
-            <wp:extent cx="3057525" cy="1247775"/>
+            <wp:extent cx="3058160" cy="1248410"/>
             <wp:effectExtent l="0" t="0" r="0" b="0"/>
-            <wp:docPr id="224" name="Imagen 11"/>
+            <wp:docPr id="21" name="Imagen 11"/>
             <wp:cNvGraphicFramePr>
               <a:graphicFrameLocks xmlns:a="http://schemas.openxmlformats.org/drawingml/2006/main" noChangeAspect="1"/>
             </wp:cNvGraphicFramePr>
@@ -2329,7 +2329,7 @@
               <a:graphicData uri="http://schemas.openxmlformats.org/drawingml/2006/picture">
                 <pic:pic xmlns:pic="http://schemas.openxmlformats.org/drawingml/2006/picture">
                   <pic:nvPicPr>
-                    <pic:cNvPr id="21" name="Picture 21" descr="/Users/robertovelasquezdean/Library/Group Containers/L48J367XN4.com.infraware.PolarisOffice/EngineTemp/1114/fImage226882241394.png"/>
+                    <pic:cNvPr id="21" name="Picture 21" descr="/Users/robertovelasquezdean/Library/Group Containers/L48J367XN4.com.infraware.PolarisOffice/EngineTemp/3476/fImage226882241394.png"/>
                     <pic:cNvPicPr>
                       <a:picLocks noChangeAspect="1" noChangeArrowheads="1"/>
                     </pic:cNvPicPr>
@@ -2358,7 +2358,7 @@
                   <pic:spPr>
                     <a:xfrm>
                       <a:off x="0" y="0"/>
-                      <a:ext cx="3058160" cy="1248410"/>
+                      <a:ext cx="3058795" cy="1249045"/>
                     </a:xfrm>
                     <a:prstGeom prst="rect"/>
                     <a:ln cap="flat"/>
@@ -2500,6 +2500,1495 @@
           <w:rFonts w:ascii="Times" w:eastAsia="Times" w:hAnsi="Times" w:hint="default"/>
         </w:rPr>
         <w:t xml:space="preserve">hora de inicializar los procesos.</w:t>
+      </w:r>
+    </w:p>
+    <w:p>
+      <w:pPr>
+        <w:numPr>
+          <w:ilvl w:val="0"/>
+          <w:numId w:val="0"/>
+        </w:numPr>
+        <w:jc w:val="left"/>
+        <w:spacing w:lineRule="auto" w:line="259" w:before="0" w:after="160"/>
+        <w:widowControl w:val="1"/>
+        <w:ind w:right="0" w:left="0" w:firstLine="0"/>
+        <w:rPr>
+          <w:spacing w:val="0"/>
+          <w:i w:val="0"/>
+          <w:b w:val="0"/>
+          <w:color w:val="000000"/>
+          <w:sz w:val="20"/>
+          <w:szCs w:val="20"/>
+          <w:rFonts w:ascii="Times" w:eastAsia="Times" w:hAnsi="Times" w:hint="default"/>
+        </w:rPr>
+        <w:wordWrap w:val="0"/>
+        <w:autoSpaceDE w:val="0"/>
+        <w:autoSpaceDN w:val="0"/>
+      </w:pPr>
+    </w:p>
+    <w:p>
+      <w:pPr>
+        <w:numPr>
+          <w:ilvl w:val="0"/>
+          <w:numId w:val="0"/>
+        </w:numPr>
+        <w:jc w:val="left"/>
+        <w:spacing w:lineRule="auto" w:line="259" w:before="0" w:after="160"/>
+        <w:widowControl w:val="1"/>
+        <w:ind w:right="0" w:left="0" w:firstLine="0"/>
+        <w:rPr>
+          <w:spacing w:val="0"/>
+          <w:i w:val="0"/>
+          <w:b w:val="1"/>
+          <w:color w:val="000000"/>
+          <w:sz w:val="24"/>
+          <w:szCs w:val="24"/>
+          <w:rFonts w:ascii="Times" w:eastAsia="Times" w:hAnsi="Times" w:hint="default"/>
+        </w:rPr>
+        <w:wordWrap w:val="0"/>
+        <w:autoSpaceDE w:val="0"/>
+        <w:autoSpaceDN w:val="0"/>
+      </w:pPr>
+      <w:r>
+        <w:rPr>
+          <w:spacing w:val="0"/>
+          <w:i w:val="0"/>
+          <w:b w:val="1"/>
+          <w:color w:val="000000"/>
+          <w:sz w:val="24"/>
+          <w:szCs w:val="24"/>
+          <w:rFonts w:ascii="Times" w:eastAsia="Times" w:hAnsi="Times" w:hint="default"/>
+        </w:rPr>
+        <w:t xml:space="preserve">Run Levels (Niveles de ejecución)</w:t>
+      </w:r>
+    </w:p>
+    <w:p>
+      <w:pPr>
+        <w:numPr>
+          <w:ilvl w:val="0"/>
+          <w:numId w:val="0"/>
+        </w:numPr>
+        <w:jc w:val="left"/>
+        <w:spacing w:lineRule="auto" w:line="259" w:before="0" w:after="160"/>
+        <w:widowControl w:val="1"/>
+        <w:ind w:right="0" w:left="0" w:firstLine="0"/>
+        <w:rPr>
+          <w:spacing w:val="0"/>
+          <w:i w:val="0"/>
+          <w:b w:val="1"/>
+          <w:color w:val="000000"/>
+          <w:sz w:val="22"/>
+          <w:szCs w:val="22"/>
+          <w:rFonts w:ascii="Times" w:eastAsia="Times" w:hAnsi="Times" w:hint="default"/>
+        </w:rPr>
+        <w:wordWrap w:val="0"/>
+        <w:autoSpaceDE w:val="0"/>
+        <w:autoSpaceDN w:val="0"/>
+      </w:pPr>
+    </w:p>
+    <w:p>
+      <w:pPr>
+        <w:numPr>
+          <w:ilvl w:val="0"/>
+          <w:numId w:val="0"/>
+        </w:numPr>
+        <w:jc w:val="left"/>
+        <w:spacing w:lineRule="auto" w:line="259" w:before="0" w:after="160"/>
+        <w:widowControl w:val="1"/>
+        <w:ind w:right="0" w:left="0" w:firstLine="0"/>
+        <w:rPr>
+          <w:spacing w:val="0"/>
+          <w:i w:val="0"/>
+          <w:b w:val="1"/>
+          <w:color w:val="000000"/>
+          <w:sz w:val="22"/>
+          <w:szCs w:val="22"/>
+          <w:rFonts w:ascii="Times" w:eastAsia="Times" w:hAnsi="Times" w:hint="default"/>
+        </w:rPr>
+        <w:wordWrap w:val="0"/>
+        <w:autoSpaceDE w:val="0"/>
+        <w:autoSpaceDN w:val="0"/>
+      </w:pPr>
+    </w:p>
+    <w:p>
+      <w:pPr>
+        <w:numPr>
+          <w:ilvl w:val="0"/>
+          <w:numId w:val="0"/>
+        </w:numPr>
+        <w:jc w:val="left"/>
+        <w:spacing w:lineRule="auto" w:line="259" w:before="0" w:after="160"/>
+        <w:widowControl w:val="1"/>
+        <w:ind w:right="0" w:left="0" w:firstLine="0"/>
+        <w:rPr>
+          <w:spacing w:val="0"/>
+          <w:i w:val="0"/>
+          <w:b w:val="1"/>
+          <w:color w:val="000000"/>
+          <w:sz w:val="22"/>
+          <w:szCs w:val="22"/>
+          <w:rFonts w:ascii="Times" w:eastAsia="Times" w:hAnsi="Times" w:hint="default"/>
+        </w:rPr>
+        <w:wordWrap w:val="0"/>
+        <w:autoSpaceDE w:val="0"/>
+        <w:autoSpaceDN w:val="0"/>
+      </w:pPr>
+      <w:r>
+        <w:rPr>
+          <w:spacing w:val="0"/>
+          <w:i w:val="0"/>
+          <w:b w:val="1"/>
+          <w:color w:val="000000"/>
+          <w:sz w:val="22"/>
+          <w:szCs w:val="22"/>
+          <w:rFonts w:ascii="Times" w:eastAsia="Times" w:hAnsi="Times" w:hint="default"/>
+        </w:rPr>
+        <w:t xml:space="preserve">Distintos niveles de ejecución SYSVINIT (7 en concreto).</w:t>
+      </w:r>
+    </w:p>
+    <w:p>
+      <w:pPr>
+        <w:numPr>
+          <w:ilvl w:val="0"/>
+          <w:numId w:val="0"/>
+        </w:numPr>
+        <w:jc w:val="left"/>
+        <w:spacing w:lineRule="auto" w:line="259" w:before="0" w:after="160"/>
+        <w:widowControl w:val="1"/>
+        <w:ind w:right="0" w:left="0" w:firstLine="0"/>
+        <w:rPr>
+          <w:spacing w:val="0"/>
+          <w:i w:val="1"/>
+          <w:b w:val="0"/>
+          <w:color w:val="000000"/>
+          <w:sz w:val="20"/>
+          <w:szCs w:val="20"/>
+          <w:rFonts w:ascii="Times" w:eastAsia="Times" w:hAnsi="Times" w:hint="default"/>
+        </w:rPr>
+        <w:wordWrap w:val="0"/>
+        <w:autoSpaceDE w:val="0"/>
+        <w:autoSpaceDN w:val="0"/>
+      </w:pPr>
+      <w:r>
+        <w:rPr>
+          <w:spacing w:val="0"/>
+          <w:i w:val="0"/>
+          <w:b w:val="1"/>
+          <w:color w:val="000000"/>
+          <w:sz w:val="20"/>
+          <w:szCs w:val="20"/>
+          <w:rFonts w:ascii="Times" w:eastAsia="Times" w:hAnsi="Times" w:hint="default"/>
+        </w:rPr>
+        <w:t xml:space="preserve">0. Halt:</w:t>
+      </w:r>
+      <w:r>
+        <w:rPr>
+          <w:spacing w:val="0"/>
+          <w:i w:val="0"/>
+          <w:b w:val="0"/>
+          <w:color w:val="000000"/>
+          <w:sz w:val="20"/>
+          <w:szCs w:val="20"/>
+          <w:rFonts w:ascii="Times" w:eastAsia="Times" w:hAnsi="Times" w:hint="default"/>
+        </w:rPr>
+        <w:t xml:space="preserve"> </w:t>
+      </w:r>
+      <w:r>
+        <w:rPr>
+          <w:spacing w:val="0"/>
+          <w:i w:val="1"/>
+          <w:b w:val="0"/>
+          <w:color w:val="000000"/>
+          <w:sz w:val="20"/>
+          <w:szCs w:val="20"/>
+          <w:rFonts w:ascii="Times" w:eastAsia="Times" w:hAnsi="Times" w:hint="default"/>
+        </w:rPr>
+        <w:t xml:space="preserve">Cuando lo ejecutamos le notificamos a nuestro Hardware que detenga todas las funciones de la CPU; </w:t>
+      </w:r>
+      <w:r>
+        <w:rPr>
+          <w:spacing w:val="0"/>
+          <w:i w:val="1"/>
+          <w:b w:val="0"/>
+          <w:color w:val="000000"/>
+          <w:sz w:val="20"/>
+          <w:szCs w:val="20"/>
+          <w:rFonts w:ascii="Times" w:eastAsia="Times" w:hAnsi="Times" w:hint="default"/>
+        </w:rPr>
+        <w:t xml:space="preserve">por lo que, va a mantener a nuestro servidor o PC en una especie de “estado de coma”. Él seguirá encendido, </w:t>
+      </w:r>
+      <w:r>
+        <w:rPr>
+          <w:spacing w:val="0"/>
+          <w:i w:val="1"/>
+          <w:b w:val="0"/>
+          <w:color w:val="000000"/>
+          <w:sz w:val="20"/>
+          <w:szCs w:val="20"/>
+          <w:rFonts w:ascii="Times" w:eastAsia="Times" w:hAnsi="Times" w:hint="default"/>
+        </w:rPr>
+        <w:t xml:space="preserve">pero sólamente podrá ejecutar tareas de mantenimiento muy básicas.</w:t>
+      </w:r>
+    </w:p>
+    <w:p>
+      <w:pPr>
+        <w:numPr>
+          <w:ilvl w:val="0"/>
+          <w:numId w:val="0"/>
+        </w:numPr>
+        <w:jc w:val="left"/>
+        <w:spacing w:lineRule="auto" w:line="259" w:before="0" w:after="160"/>
+        <w:widowControl w:val="1"/>
+        <w:ind w:right="0" w:left="0" w:firstLine="0"/>
+        <w:rPr>
+          <w:spacing w:val="0"/>
+          <w:i w:val="1"/>
+          <w:b w:val="0"/>
+          <w:color w:val="000000"/>
+          <w:sz w:val="20"/>
+          <w:szCs w:val="20"/>
+          <w:rFonts w:ascii="Times" w:eastAsia="Times" w:hAnsi="Times" w:hint="default"/>
+        </w:rPr>
+        <w:wordWrap w:val="0"/>
+        <w:autoSpaceDE w:val="0"/>
+        <w:autoSpaceDN w:val="0"/>
+      </w:pPr>
+      <w:r>
+        <w:rPr>
+          <w:spacing w:val="0"/>
+          <w:i w:val="0"/>
+          <w:b w:val="1"/>
+          <w:color w:val="000000"/>
+          <w:sz w:val="20"/>
+          <w:szCs w:val="20"/>
+          <w:rFonts w:ascii="Times" w:eastAsia="Times" w:hAnsi="Times" w:hint="default"/>
+        </w:rPr>
+        <w:t xml:space="preserve">1. Single user mode: </w:t>
+      </w:r>
+      <w:r>
+        <w:rPr>
+          <w:spacing w:val="0"/>
+          <w:i w:val="1"/>
+          <w:b w:val="0"/>
+          <w:color w:val="000000"/>
+          <w:sz w:val="20"/>
+          <w:szCs w:val="20"/>
+          <w:rFonts w:ascii="Times" w:eastAsia="Times" w:hAnsi="Times" w:hint="default"/>
+        </w:rPr>
+        <w:t xml:space="preserve">Siendo un chico “malo”; con él, por ejemplo, podríamos resetear la contraseña de root; </w:t>
+      </w:r>
+      <w:r>
+        <w:rPr>
+          <w:spacing w:val="0"/>
+          <w:i w:val="1"/>
+          <w:b w:val="0"/>
+          <w:color w:val="000000"/>
+          <w:sz w:val="20"/>
+          <w:szCs w:val="20"/>
+          <w:rFonts w:ascii="Times" w:eastAsia="Times" w:hAnsi="Times" w:hint="default"/>
+        </w:rPr>
+        <w:t xml:space="preserve">ahora, siendo un chico“bueno” (todo depende de cómo lo vea y bajo qué circunstancias), podríamos resetear </w:t>
+      </w:r>
+      <w:r>
+        <w:rPr>
+          <w:spacing w:val="0"/>
+          <w:i w:val="1"/>
+          <w:b w:val="0"/>
+          <w:color w:val="000000"/>
+          <w:sz w:val="20"/>
+          <w:szCs w:val="20"/>
+          <w:rFonts w:ascii="Times" w:eastAsia="Times" w:hAnsi="Times" w:hint="default"/>
+        </w:rPr>
+        <w:t xml:space="preserve">la contraseña de root en caso que nosotros mismos seamos el administrador de sistemas y realmente se nos </w:t>
+      </w:r>
+      <w:r>
+        <w:rPr>
+          <w:spacing w:val="0"/>
+          <w:i w:val="1"/>
+          <w:b w:val="0"/>
+          <w:color w:val="000000"/>
+          <w:sz w:val="20"/>
+          <w:szCs w:val="20"/>
+          <w:rFonts w:ascii="Times" w:eastAsia="Times" w:hAnsi="Times" w:hint="default"/>
+        </w:rPr>
+        <w:t xml:space="preserve">haya olvidado, con genuinidad, nuestra contraseña.</w:t>
+      </w:r>
+    </w:p>
+    <w:p>
+      <w:pPr>
+        <w:numPr>
+          <w:ilvl w:val="0"/>
+          <w:numId w:val="0"/>
+        </w:numPr>
+        <w:jc w:val="left"/>
+        <w:spacing w:lineRule="auto" w:line="259" w:before="0" w:after="160"/>
+        <w:widowControl w:val="1"/>
+        <w:ind w:right="0" w:left="0" w:firstLine="0"/>
+        <w:rPr>
+          <w:spacing w:val="0"/>
+          <w:i w:val="1"/>
+          <w:b w:val="0"/>
+          <w:color w:val="000000"/>
+          <w:sz w:val="20"/>
+          <w:szCs w:val="20"/>
+          <w:rFonts w:ascii="Times" w:eastAsia="Times" w:hAnsi="Times" w:hint="default"/>
+        </w:rPr>
+        <w:wordWrap w:val="0"/>
+        <w:autoSpaceDE w:val="0"/>
+        <w:autoSpaceDN w:val="0"/>
+      </w:pPr>
+      <w:r>
+        <w:rPr>
+          <w:spacing w:val="0"/>
+          <w:i w:val="0"/>
+          <w:b w:val="1"/>
+          <w:color w:val="000000"/>
+          <w:sz w:val="20"/>
+          <w:szCs w:val="20"/>
+          <w:rFonts w:ascii="Times" w:eastAsia="Times" w:hAnsi="Times" w:hint="default"/>
+        </w:rPr>
+        <w:t xml:space="preserve">2. Multiusuario sin red: </w:t>
+      </w:r>
+      <w:r>
+        <w:rPr>
+          <w:spacing w:val="0"/>
+          <w:i w:val="1"/>
+          <w:b w:val="0"/>
+          <w:color w:val="000000"/>
+          <w:sz w:val="20"/>
+          <w:szCs w:val="20"/>
+          <w:rFonts w:ascii="Times" w:eastAsia="Times" w:hAnsi="Times" w:hint="default"/>
+        </w:rPr>
+        <w:t xml:space="preserve">Esto quiere decir que vamos a poder cargar nuestro sistema operativo sin necesidad </w:t>
+      </w:r>
+      <w:r>
+        <w:rPr>
+          <w:spacing w:val="0"/>
+          <w:i w:val="1"/>
+          <w:b w:val="0"/>
+          <w:color w:val="000000"/>
+          <w:sz w:val="20"/>
+          <w:szCs w:val="20"/>
+          <w:rFonts w:ascii="Times" w:eastAsia="Times" w:hAnsi="Times" w:hint="default"/>
+        </w:rPr>
+        <w:t xml:space="preserve">de una red. Y de paso, con Multiusuario, aún te puedes logear con muchos usuarios más (por eso se llama </w:t>
+      </w:r>
+      <w:r>
+        <w:rPr>
+          <w:spacing w:val="0"/>
+          <w:i w:val="1"/>
+          <w:b w:val="0"/>
+          <w:color w:val="000000"/>
+          <w:sz w:val="20"/>
+          <w:szCs w:val="20"/>
+          <w:rFonts w:ascii="Times" w:eastAsia="Times" w:hAnsi="Times" w:hint="default"/>
+        </w:rPr>
+        <w:t>multiusuario)</w:t>
+      </w:r>
+    </w:p>
+    <w:p>
+      <w:pPr>
+        <w:numPr>
+          <w:ilvl w:val="0"/>
+          <w:numId w:val="0"/>
+        </w:numPr>
+        <w:jc w:val="left"/>
+        <w:spacing w:lineRule="auto" w:line="259" w:before="0" w:after="160"/>
+        <w:widowControl w:val="1"/>
+        <w:ind w:right="0" w:left="0" w:firstLine="0"/>
+        <w:rPr>
+          <w:spacing w:val="0"/>
+          <w:vertAlign w:val="baseline"/>
+          <w:i w:val="1"/>
+          <w:b w:val="0"/>
+          <w:imprint w:val="0"/>
+          <w:emboss w:val="0"/>
+          <w:outline w:val="0"/>
+          <w:shadow w:val="0"/>
+          <w:color w:val="000000"/>
+          <w:position w:val="0"/>
+          <w:sz w:val="20"/>
+          <w:szCs w:val="20"/>
+          <w:u w:val="none"/>
+          <w:smallCaps w:val="0"/>
+          <w:rFonts w:ascii="Times" w:eastAsia="Times" w:hAnsi="Times" w:hint="default"/>
+        </w:rPr>
+        <w:wordWrap w:val="0"/>
+        <w:autoSpaceDE w:val="0"/>
+        <w:autoSpaceDN w:val="0"/>
+      </w:pPr>
+      <w:r>
+        <w:rPr>
+          <w:spacing w:val="0"/>
+          <w:i w:val="0"/>
+          <w:b w:val="1"/>
+          <w:color w:val="000000"/>
+          <w:sz w:val="20"/>
+          <w:szCs w:val="20"/>
+          <w:rFonts w:ascii="Times" w:eastAsia="Times" w:hAnsi="Times" w:hint="default"/>
+        </w:rPr>
+        <w:t xml:space="preserve">3. Multiusuario con red: </w:t>
+      </w:r>
+      <w:r>
+        <w:rPr>
+          <w:spacing w:val="0"/>
+          <w:vertAlign w:val="baseline"/>
+          <w:i w:val="1"/>
+          <w:b w:val="0"/>
+          <w:imprint w:val="0"/>
+          <w:emboss w:val="0"/>
+          <w:outline w:val="0"/>
+          <w:shadow w:val="0"/>
+          <w:color w:val="000000"/>
+          <w:position w:val="0"/>
+          <w:sz w:val="20"/>
+          <w:szCs w:val="20"/>
+          <w:u w:val="none"/>
+          <w:smallCaps w:val="0"/>
+          <w:rFonts w:ascii="Times" w:eastAsia="Times" w:hAnsi="Times" w:hint="default"/>
+        </w:rPr>
+        <w:t xml:space="preserve">Es exactamente lo mismo que Multiusuario con red. Esto quiere decir que vamos a </w:t>
+      </w:r>
+      <w:r>
+        <w:rPr>
+          <w:spacing w:val="0"/>
+          <w:vertAlign w:val="baseline"/>
+          <w:i w:val="1"/>
+          <w:b w:val="0"/>
+          <w:imprint w:val="0"/>
+          <w:emboss w:val="0"/>
+          <w:outline w:val="0"/>
+          <w:shadow w:val="0"/>
+          <w:color w:val="000000"/>
+          <w:position w:val="0"/>
+          <w:sz w:val="20"/>
+          <w:szCs w:val="20"/>
+          <w:u w:val="none"/>
+          <w:smallCaps w:val="0"/>
+          <w:rFonts w:ascii="Times" w:eastAsia="Times" w:hAnsi="Times" w:hint="default"/>
+        </w:rPr>
+        <w:t xml:space="preserve">poder cargar nuestro sistema operativo; pero, ahora, con una red.</w:t>
+      </w:r>
+    </w:p>
+    <w:p>
+      <w:pPr>
+        <w:numPr>
+          <w:ilvl w:val="0"/>
+          <w:numId w:val="0"/>
+        </w:numPr>
+        <w:jc w:val="left"/>
+        <w:spacing w:lineRule="auto" w:line="259" w:before="0" w:after="160"/>
+        <w:widowControl w:val="1"/>
+        <w:ind w:right="0" w:left="0" w:firstLine="0"/>
+        <w:rPr>
+          <w:spacing w:val="0"/>
+          <w:i w:val="0"/>
+          <w:b w:val="1"/>
+          <w:color w:val="000000"/>
+          <w:sz w:val="20"/>
+          <w:szCs w:val="20"/>
+          <w:rFonts w:ascii="Times" w:eastAsia="Times" w:hAnsi="Times" w:hint="default"/>
+        </w:rPr>
+        <w:wordWrap w:val="0"/>
+        <w:autoSpaceDE w:val="0"/>
+        <w:autoSpaceDN w:val="0"/>
+      </w:pPr>
+      <w:r>
+        <w:rPr>
+          <w:spacing w:val="0"/>
+          <w:i w:val="0"/>
+          <w:b w:val="1"/>
+          <w:color w:val="000000"/>
+          <w:sz w:val="20"/>
+          <w:szCs w:val="20"/>
+          <w:rFonts w:ascii="Times" w:eastAsia="Times" w:hAnsi="Times" w:hint="default"/>
+        </w:rPr>
+        <w:t xml:space="preserve">4. No tiene uso</w:t>
+      </w:r>
+    </w:p>
+    <w:p>
+      <w:pPr>
+        <w:numPr>
+          <w:ilvl w:val="0"/>
+          <w:numId w:val="0"/>
+        </w:numPr>
+        <w:jc w:val="left"/>
+        <w:spacing w:lineRule="auto" w:line="259" w:before="0" w:after="160"/>
+        <w:widowControl w:val="1"/>
+        <w:ind w:right="0" w:left="0" w:firstLine="0"/>
+        <w:rPr>
+          <w:spacing w:val="0"/>
+          <w:vertAlign w:val="baseline"/>
+          <w:i w:val="1"/>
+          <w:b w:val="0"/>
+          <w:imprint w:val="0"/>
+          <w:emboss w:val="0"/>
+          <w:outline w:val="0"/>
+          <w:shadow w:val="0"/>
+          <w:color w:val="000000"/>
+          <w:position w:val="0"/>
+          <w:sz w:val="20"/>
+          <w:szCs w:val="20"/>
+          <w:u w:val="none"/>
+          <w:smallCaps w:val="0"/>
+          <w:rFonts w:ascii="Times" w:eastAsia="Times" w:hAnsi="Times" w:hint="default"/>
+        </w:rPr>
+        <w:wordWrap w:val="0"/>
+        <w:autoSpaceDE w:val="0"/>
+        <w:autoSpaceDN w:val="0"/>
+      </w:pPr>
+      <w:r>
+        <w:rPr>
+          <w:spacing w:val="0"/>
+          <w:i w:val="0"/>
+          <w:b w:val="1"/>
+          <w:color w:val="000000"/>
+          <w:sz w:val="20"/>
+          <w:szCs w:val="20"/>
+          <w:rFonts w:ascii="Times" w:eastAsia="Times" w:hAnsi="Times" w:hint="default"/>
+        </w:rPr>
+        <w:t xml:space="preserve">5. Multiuser con GUI: </w:t>
+      </w:r>
+      <w:r>
+        <w:rPr>
+          <w:spacing w:val="0"/>
+          <w:vertAlign w:val="baseline"/>
+          <w:i w:val="1"/>
+          <w:b w:val="0"/>
+          <w:imprint w:val="0"/>
+          <w:emboss w:val="0"/>
+          <w:outline w:val="0"/>
+          <w:shadow w:val="0"/>
+          <w:color w:val="000000"/>
+          <w:position w:val="0"/>
+          <w:sz w:val="20"/>
+          <w:szCs w:val="20"/>
+          <w:u w:val="none"/>
+          <w:smallCaps w:val="0"/>
+          <w:rFonts w:ascii="Times" w:eastAsia="Times" w:hAnsi="Times" w:hint="default"/>
+        </w:rPr>
+        <w:t xml:space="preserve">Graphic User Interface (GUI), carga lo que sería nuestro entorno de escritorio: </w:t>
+      </w:r>
+      <w:r>
+        <w:rPr>
+          <w:spacing w:val="0"/>
+          <w:vertAlign w:val="baseline"/>
+          <w:i w:val="1"/>
+          <w:b w:val="0"/>
+          <w:imprint w:val="0"/>
+          <w:emboss w:val="0"/>
+          <w:outline w:val="0"/>
+          <w:shadow w:val="0"/>
+          <w:color w:val="000000"/>
+          <w:position w:val="0"/>
+          <w:sz w:val="20"/>
+          <w:szCs w:val="20"/>
+          <w:u w:val="none"/>
+          <w:smallCaps w:val="0"/>
+          <w:rFonts w:ascii="Times" w:eastAsia="Times" w:hAnsi="Times" w:hint="default"/>
+        </w:rPr>
+        <w:t xml:space="preserve">escritorios, ventanas, iconos, etc.</w:t>
+      </w:r>
+    </w:p>
+    <w:p>
+      <w:pPr>
+        <w:numPr>
+          <w:ilvl w:val="0"/>
+          <w:numId w:val="0"/>
+        </w:numPr>
+        <w:jc w:val="left"/>
+        <w:spacing w:lineRule="auto" w:line="259" w:before="0" w:after="160"/>
+        <w:widowControl w:val="1"/>
+        <w:ind w:right="0" w:left="0" w:firstLine="0"/>
+        <w:rPr>
+          <w:spacing w:val="0"/>
+          <w:vertAlign w:val="baseline"/>
+          <w:i w:val="1"/>
+          <w:b w:val="0"/>
+          <w:imprint w:val="0"/>
+          <w:emboss w:val="0"/>
+          <w:outline w:val="0"/>
+          <w:shadow w:val="0"/>
+          <w:color w:val="000000"/>
+          <w:position w:val="0"/>
+          <w:sz w:val="20"/>
+          <w:szCs w:val="20"/>
+          <w:u w:val="none"/>
+          <w:smallCaps w:val="0"/>
+          <w:rFonts w:ascii="Times" w:eastAsia="Times" w:hAnsi="Times" w:hint="default"/>
+        </w:rPr>
+        <w:wordWrap w:val="0"/>
+        <w:autoSpaceDE w:val="0"/>
+        <w:autoSpaceDN w:val="0"/>
+      </w:pPr>
+      <w:r>
+        <w:rPr>
+          <w:spacing w:val="0"/>
+          <w:i w:val="0"/>
+          <w:b w:val="1"/>
+          <w:color w:val="000000"/>
+          <w:sz w:val="20"/>
+          <w:szCs w:val="20"/>
+          <w:rFonts w:ascii="Times" w:eastAsia="Times" w:hAnsi="Times" w:hint="default"/>
+        </w:rPr>
+        <w:t xml:space="preserve">6. Reiniciar: </w:t>
+      </w:r>
+      <w:r>
+        <w:rPr>
+          <w:spacing w:val="0"/>
+          <w:vertAlign w:val="baseline"/>
+          <w:i w:val="1"/>
+          <w:b w:val="0"/>
+          <w:imprint w:val="0"/>
+          <w:emboss w:val="0"/>
+          <w:outline w:val="0"/>
+          <w:shadow w:val="0"/>
+          <w:color w:val="000000"/>
+          <w:position w:val="0"/>
+          <w:sz w:val="20"/>
+          <w:szCs w:val="20"/>
+          <w:u w:val="none"/>
+          <w:smallCaps w:val="0"/>
+          <w:rFonts w:ascii="Times" w:eastAsia="Times" w:hAnsi="Times" w:hint="default"/>
+        </w:rPr>
+        <w:t xml:space="preserve">El PC o servidor se va a reiniciar.</w:t>
+      </w:r>
+    </w:p>
+    <w:p>
+      <w:pPr>
+        <w:numPr>
+          <w:ilvl w:val="0"/>
+          <w:numId w:val="0"/>
+        </w:numPr>
+        <w:jc w:val="left"/>
+        <w:spacing w:lineRule="auto" w:line="259" w:before="0" w:after="160"/>
+        <w:widowControl w:val="1"/>
+        <w:ind w:right="0" w:left="0" w:firstLine="0"/>
+        <w:rPr>
+          <w:spacing w:val="0"/>
+          <w:i w:val="0"/>
+          <w:b w:val="0"/>
+          <w:color w:val="000000"/>
+          <w:sz w:val="20"/>
+          <w:szCs w:val="20"/>
+          <w:rFonts w:ascii="Times" w:eastAsia="Times" w:hAnsi="Times" w:hint="default"/>
+        </w:rPr>
+        <w:wordWrap w:val="0"/>
+        <w:autoSpaceDE w:val="0"/>
+        <w:autoSpaceDN w:val="0"/>
+      </w:pPr>
+    </w:p>
+    <w:p>
+      <w:pPr>
+        <w:numPr>
+          <w:ilvl w:val="0"/>
+          <w:numId w:val="0"/>
+        </w:numPr>
+        <w:jc w:val="left"/>
+        <w:spacing w:lineRule="auto" w:line="259" w:before="0" w:after="160"/>
+        <w:widowControl w:val="1"/>
+        <w:ind w:right="0" w:left="0" w:firstLine="0"/>
+        <w:rPr>
+          <w:spacing w:val="0"/>
+          <w:i w:val="0"/>
+          <w:b w:val="1"/>
+          <w:color w:val="000000"/>
+          <w:sz w:val="22"/>
+          <w:szCs w:val="22"/>
+          <w:rFonts w:ascii="Times" w:eastAsia="Times" w:hAnsi="Times" w:hint="default"/>
+        </w:rPr>
+        <w:wordWrap w:val="0"/>
+        <w:autoSpaceDE w:val="0"/>
+        <w:autoSpaceDN w:val="0"/>
+      </w:pPr>
+      <w:r>
+        <w:rPr>
+          <w:spacing w:val="0"/>
+          <w:i w:val="0"/>
+          <w:b w:val="1"/>
+          <w:color w:val="000000"/>
+          <w:sz w:val="22"/>
+          <w:szCs w:val="22"/>
+          <w:rFonts w:ascii="Times" w:eastAsia="Times" w:hAnsi="Times" w:hint="default"/>
+        </w:rPr>
+        <w:t xml:space="preserve">Cada familia de Linux tiene unos niveles de ejecución diferentes. </w:t>
+      </w:r>
+    </w:p>
+    <w:p>
+      <w:pPr>
+        <w:numPr>
+          <w:ilvl w:val="0"/>
+          <w:numId w:val="0"/>
+        </w:numPr>
+        <w:jc w:val="left"/>
+        <w:spacing w:lineRule="auto" w:line="259" w:before="0" w:after="160"/>
+        <w:widowControl w:val="1"/>
+        <w:ind w:right="0" w:left="0" w:firstLine="0"/>
+        <w:rPr>
+          <w:spacing w:val="0"/>
+          <w:i w:val="0"/>
+          <w:b w:val="1"/>
+          <w:color w:val="000000"/>
+          <w:sz w:val="20"/>
+          <w:szCs w:val="20"/>
+          <w:rFonts w:ascii="Times" w:eastAsia="Times" w:hAnsi="Times" w:hint="default"/>
+        </w:rPr>
+        <w:wordWrap w:val="0"/>
+        <w:autoSpaceDE w:val="0"/>
+        <w:autoSpaceDN w:val="0"/>
+      </w:pPr>
+      <w:r>
+        <w:rPr>
+          <w:spacing w:val="0"/>
+          <w:i w:val="0"/>
+          <w:b w:val="1"/>
+          <w:color w:val="000000"/>
+          <w:sz w:val="20"/>
+          <w:szCs w:val="20"/>
+          <w:rFonts w:ascii="Times" w:eastAsia="Times" w:hAnsi="Times" w:hint="default"/>
+        </w:rPr>
+        <w:t xml:space="preserve">Es, por ejemplo, diferente los niveles de ejecución de la familia Debian/Ubuntu si los comparamos con la </w:t>
+      </w:r>
+      <w:r>
+        <w:rPr>
+          <w:spacing w:val="0"/>
+          <w:i w:val="0"/>
+          <w:b w:val="1"/>
+          <w:color w:val="000000"/>
+          <w:sz w:val="20"/>
+          <w:szCs w:val="20"/>
+          <w:rFonts w:ascii="Times" w:eastAsia="Times" w:hAnsi="Times" w:hint="default"/>
+        </w:rPr>
+        <w:t xml:space="preserve">familia Centos/Suse.</w:t>
+      </w:r>
+    </w:p>
+    <w:p>
+      <w:pPr>
+        <w:numPr>
+          <w:ilvl w:val="0"/>
+          <w:numId w:val="0"/>
+        </w:numPr>
+        <w:jc w:val="left"/>
+        <w:spacing w:lineRule="auto" w:line="259" w:before="0" w:after="160"/>
+        <w:widowControl w:val="1"/>
+        <w:ind w:right="0" w:left="0" w:firstLine="0"/>
+        <w:rPr>
+          <w:spacing w:val="0"/>
+          <w:i w:val="0"/>
+          <w:b w:val="1"/>
+          <w:color w:val="000000"/>
+          <w:sz w:val="22"/>
+          <w:szCs w:val="22"/>
+          <w:rFonts w:ascii="Times" w:eastAsia="Times" w:hAnsi="Times" w:hint="default"/>
+        </w:rPr>
+        <w:wordWrap w:val="0"/>
+        <w:autoSpaceDE w:val="0"/>
+        <w:autoSpaceDN w:val="0"/>
+      </w:pPr>
+      <w:r>
+        <w:rPr>
+          <w:sz w:val="20"/>
+        </w:rPr>
+        <w:drawing>
+          <wp:inline distT="0" distB="0" distL="0" distR="0">
+            <wp:extent cx="5245100" cy="1828165"/>
+            <wp:effectExtent l="0" t="0" r="0" b="0"/>
+            <wp:docPr id="25" name="Imagen 12"/>
+            <wp:cNvGraphicFramePr>
+              <a:graphicFrameLocks xmlns:a="http://schemas.openxmlformats.org/drawingml/2006/main" noChangeAspect="1"/>
+            </wp:cNvGraphicFramePr>
+            <a:graphic xmlns:a="http://schemas.openxmlformats.org/drawingml/2006/main">
+              <a:graphicData uri="http://schemas.openxmlformats.org/drawingml/2006/picture">
+                <pic:pic xmlns:pic="http://schemas.openxmlformats.org/drawingml/2006/picture">
+                  <pic:nvPicPr>
+                    <pic:cNvPr id="23" name="Picture 23" descr="/Users/robertovelasquezdean/Library/Group Containers/L48J367XN4.com.infraware.PolarisOffice/EngineTemp/3476/fImage6065125262.png"/>
+                    <pic:cNvPicPr>
+                      <a:picLocks noChangeAspect="1" noChangeArrowheads="1"/>
+                    </pic:cNvPicPr>
+                  </pic:nvPicPr>
+                  <pic:blipFill>
+                    <a:blip r:embed="rId27">
+                      <a:extLst>
+                        <a:ext uri="{28A0092B-C50C-407E-A947-70E740481C1C}">
+                          <a14:useLocalDpi xmlns:a14="http://schemas.microsoft.com/office/drawing/2010/main" val="0"/>
+                        </a:ext>
+                      </a:extLst>
+                    </a:blip>
+                    <a:stretch>
+                      <a:fillRect/>
+                    </a:stretch>
+                  </pic:blipFill>
+                  <pic:spPr>
+                    <a:xfrm>
+                      <a:off x="0" y="0"/>
+                      <a:ext cx="5245735" cy="1828800"/>
+                    </a:xfrm>
+                    <a:prstGeom prst="rect"/>
+                    <a:ln cap="flat"/>
+                  </pic:spPr>
+                </pic:pic>
+              </a:graphicData>
+            </a:graphic>
+          </wp:inline>
+        </w:drawing>
+      </w:r>
+    </w:p>
+    <w:p>
+      <w:pPr>
+        <w:numPr>
+          <w:ilvl w:val="0"/>
+          <w:numId w:val="0"/>
+        </w:numPr>
+        <w:jc w:val="left"/>
+        <w:spacing w:lineRule="auto" w:line="259" w:before="0" w:after="160"/>
+        <w:widowControl w:val="1"/>
+        <w:ind w:right="0" w:left="0" w:firstLine="0"/>
+        <w:rPr>
+          <w:spacing w:val="0"/>
+          <w:i w:val="0"/>
+          <w:b w:val="1"/>
+          <w:color w:val="000000"/>
+          <w:sz w:val="22"/>
+          <w:szCs w:val="22"/>
+          <w:rFonts w:ascii="Times" w:eastAsia="Times" w:hAnsi="Times" w:hint="default"/>
+        </w:rPr>
+        <w:wordWrap w:val="0"/>
+        <w:autoSpaceDE w:val="0"/>
+        <w:autoSpaceDN w:val="0"/>
+      </w:pPr>
+      <w:r>
+        <w:rPr>
+          <w:sz w:val="20"/>
+        </w:rPr>
+        <w:drawing>
+          <wp:inline distT="0" distB="0" distL="0" distR="0">
+            <wp:extent cx="5234305" cy="2146300"/>
+            <wp:effectExtent l="0" t="0" r="0" b="0"/>
+            <wp:docPr id="26" name="Imagen 13"/>
+            <wp:cNvGraphicFramePr>
+              <a:graphicFrameLocks xmlns:a="http://schemas.openxmlformats.org/drawingml/2006/main" noChangeAspect="1"/>
+            </wp:cNvGraphicFramePr>
+            <a:graphic xmlns:a="http://schemas.openxmlformats.org/drawingml/2006/main">
+              <a:graphicData uri="http://schemas.openxmlformats.org/drawingml/2006/picture">
+                <pic:pic xmlns:pic="http://schemas.openxmlformats.org/drawingml/2006/picture">
+                  <pic:nvPicPr>
+                    <pic:cNvPr id="24" name="Picture 24" descr="/Users/robertovelasquezdean/Library/Group Containers/L48J367XN4.com.infraware.PolarisOffice/EngineTemp/3476/fImage83592262054.png"/>
+                    <pic:cNvPicPr>
+                      <a:picLocks noChangeAspect="1" noChangeArrowheads="1"/>
+                    </pic:cNvPicPr>
+                  </pic:nvPicPr>
+                  <pic:blipFill>
+                    <a:blip r:embed="rId28">
+                      <a:extLst>
+                        <a:ext uri="{28A0092B-C50C-407E-A947-70E740481C1C}">
+                          <a14:useLocalDpi xmlns:a14="http://schemas.microsoft.com/office/drawing/2010/main" val="0"/>
+                        </a:ext>
+                      </a:extLst>
+                    </a:blip>
+                    <a:stretch>
+                      <a:fillRect/>
+                    </a:stretch>
+                  </pic:blipFill>
+                  <pic:spPr>
+                    <a:xfrm>
+                      <a:off x="0" y="0"/>
+                      <a:ext cx="5234940" cy="2146935"/>
+                    </a:xfrm>
+                    <a:prstGeom prst="rect"/>
+                    <a:ln cap="flat"/>
+                  </pic:spPr>
+                </pic:pic>
+              </a:graphicData>
+            </a:graphic>
+          </wp:inline>
+        </w:drawing>
+      </w:r>
+    </w:p>
+    <w:p>
+      <w:pPr>
+        <w:numPr>
+          <w:ilvl w:val="0"/>
+          <w:numId w:val="0"/>
+        </w:numPr>
+        <w:jc w:val="left"/>
+        <w:spacing w:lineRule="auto" w:line="259" w:before="0" w:after="160"/>
+        <w:widowControl w:val="1"/>
+        <w:ind w:right="0" w:left="0" w:firstLine="0"/>
+        <w:rPr>
+          <w:spacing w:val="0"/>
+          <w:i w:val="0"/>
+          <w:b w:val="1"/>
+          <w:color w:val="000000"/>
+          <w:sz w:val="22"/>
+          <w:szCs w:val="22"/>
+          <w:rFonts w:ascii="Times" w:eastAsia="Times" w:hAnsi="Times" w:hint="default"/>
+        </w:rPr>
+        <w:wordWrap w:val="0"/>
+        <w:autoSpaceDE w:val="0"/>
+        <w:autoSpaceDN w:val="0"/>
+      </w:pPr>
+      <w:r>
+        <w:rPr>
+          <w:spacing w:val="0"/>
+          <w:i w:val="0"/>
+          <w:b w:val="1"/>
+          <w:color w:val="000000"/>
+          <w:sz w:val="22"/>
+          <w:szCs w:val="22"/>
+          <w:rFonts w:ascii="Times" w:eastAsia="Times" w:hAnsi="Times" w:hint="default"/>
+        </w:rPr>
+        <w:t xml:space="preserve">Ahora, necesitamos saber sobre cómo interactur con los niveles de ejecución (Run Levels) en </w:t>
+      </w:r>
+      <w:r>
+        <w:rPr>
+          <w:spacing w:val="0"/>
+          <w:i w:val="0"/>
+          <w:b w:val="1"/>
+          <w:color w:val="000000"/>
+          <w:sz w:val="22"/>
+          <w:szCs w:val="22"/>
+          <w:rFonts w:ascii="Times" w:eastAsia="Times" w:hAnsi="Times" w:hint="default"/>
+        </w:rPr>
+        <w:t>Consola</w:t>
+      </w:r>
+    </w:p>
+    <w:p>
+      <w:pPr>
+        <w:numPr>
+          <w:ilvl w:val="0"/>
+          <w:numId w:val="0"/>
+        </w:numPr>
+        <w:jc w:val="left"/>
+        <w:spacing w:lineRule="auto" w:line="259" w:before="0" w:after="160"/>
+        <w:widowControl w:val="1"/>
+        <w:ind w:right="0" w:left="0" w:firstLine="0"/>
+        <w:rPr>
+          <w:spacing w:val="0"/>
+          <w:i w:val="0"/>
+          <w:b w:val="1"/>
+          <w:color w:val="000000"/>
+          <w:sz w:val="22"/>
+          <w:szCs w:val="22"/>
+          <w:rFonts w:ascii="Times" w:eastAsia="Times" w:hAnsi="Times" w:hint="default"/>
+        </w:rPr>
+        <w:wordWrap w:val="0"/>
+        <w:autoSpaceDE w:val="0"/>
+        <w:autoSpaceDN w:val="0"/>
+      </w:pPr>
+      <w:r>
+        <w:rPr>
+          <w:sz w:val="20"/>
+        </w:rPr>
+        <w:drawing>
+          <wp:inline distT="0" distB="0" distL="0" distR="0">
+            <wp:extent cx="5731510" cy="2299970"/>
+            <wp:effectExtent l="0" t="0" r="0" b="0"/>
+            <wp:docPr id="28" name="Imagen 14"/>
+            <wp:cNvGraphicFramePr>
+              <a:graphicFrameLocks xmlns:a="http://schemas.openxmlformats.org/drawingml/2006/main" noChangeAspect="1"/>
+            </wp:cNvGraphicFramePr>
+            <a:graphic xmlns:a="http://schemas.openxmlformats.org/drawingml/2006/main">
+              <a:graphicData uri="http://schemas.openxmlformats.org/drawingml/2006/picture">
+                <pic:pic xmlns:pic="http://schemas.openxmlformats.org/drawingml/2006/picture">
+                  <pic:nvPicPr>
+                    <pic:cNvPr id="25" name="Picture 25" descr="/Users/robertovelasquezdean/Library/Group Containers/L48J367XN4.com.infraware.PolarisOffice/EngineTemp/3476/fImage87310288263.png"/>
+                    <pic:cNvPicPr>
+                      <a:picLocks noChangeAspect="1" noChangeArrowheads="1"/>
+                    </pic:cNvPicPr>
+                  </pic:nvPicPr>
+                  <pic:blipFill>
+                    <a:blip r:embed="rId29">
+                      <a:extLst>
+                        <a:ext uri="{28A0092B-C50C-407E-A947-70E740481C1C}">
+                          <a14:useLocalDpi xmlns:a14="http://schemas.microsoft.com/office/drawing/2010/main" val="0"/>
+                        </a:ext>
+                      </a:extLst>
+                    </a:blip>
+                    <a:stretch>
+                      <a:fillRect/>
+                    </a:stretch>
+                  </pic:blipFill>
+                  <pic:spPr>
+                    <a:xfrm>
+                      <a:off x="0" y="0"/>
+                      <a:ext cx="5732145" cy="2300605"/>
+                    </a:xfrm>
+                    <a:prstGeom prst="rect"/>
+                    <a:ln cap="flat"/>
+                  </pic:spPr>
+                </pic:pic>
+              </a:graphicData>
+            </a:graphic>
+          </wp:inline>
+        </w:drawing>
+      </w:r>
+    </w:p>
+    <w:p>
+      <w:pPr>
+        <w:numPr>
+          <w:ilvl w:val="0"/>
+          <w:numId w:val="0"/>
+        </w:numPr>
+        <w:jc w:val="left"/>
+        <w:spacing w:lineRule="auto" w:line="259" w:before="0" w:after="160"/>
+        <w:widowControl w:val="1"/>
+        <w:ind w:right="0" w:left="0" w:firstLine="0"/>
+        <w:rPr>
+          <w:spacing w:val="0"/>
+          <w:i w:val="1"/>
+          <w:b w:val="0"/>
+          <w:color w:val="000000"/>
+          <w:sz w:val="20"/>
+          <w:szCs w:val="20"/>
+          <w:rFonts w:ascii="Times" w:eastAsia="Times" w:hAnsi="Times" w:hint="default"/>
+        </w:rPr>
+        <w:wordWrap w:val="0"/>
+        <w:autoSpaceDE w:val="0"/>
+        <w:autoSpaceDN w:val="0"/>
+      </w:pPr>
+      <w:r>
+        <w:rPr>
+          <w:spacing w:val="0"/>
+          <w:i w:val="0"/>
+          <w:b w:val="0"/>
+          <w:color w:val="000000"/>
+          <w:sz w:val="20"/>
+          <w:szCs w:val="20"/>
+          <w:rFonts w:ascii="Times" w:eastAsia="Times" w:hAnsi="Times" w:hint="default"/>
+        </w:rPr>
+        <w:t xml:space="preserve">Al ejecutar </w:t>
+      </w:r>
+      <w:r>
+        <w:rPr>
+          <w:spacing w:val="0"/>
+          <w:i w:val="0"/>
+          <w:b w:val="1"/>
+          <w:color w:val="000000"/>
+          <w:sz w:val="20"/>
+          <w:szCs w:val="20"/>
+          <w:rFonts w:ascii="Times" w:eastAsia="Times" w:hAnsi="Times" w:hint="default"/>
+        </w:rPr>
+        <w:t>Telinit,</w:t>
+      </w:r>
+      <w:r>
+        <w:rPr>
+          <w:spacing w:val="0"/>
+          <w:i w:val="0"/>
+          <w:b w:val="0"/>
+          <w:color w:val="000000"/>
+          <w:sz w:val="20"/>
+          <w:szCs w:val="20"/>
+          <w:rFonts w:ascii="Times" w:eastAsia="Times" w:hAnsi="Times" w:hint="default"/>
+        </w:rPr>
+        <w:t xml:space="preserve"> por ejemplo, vamos a poder cambiar entre los distintos niveles de ejecución; sin embargo, </w:t>
+      </w:r>
+      <w:r>
+        <w:rPr>
+          <w:spacing w:val="0"/>
+          <w:i w:val="0"/>
+          <w:b w:val="0"/>
+          <w:color w:val="000000"/>
+          <w:sz w:val="20"/>
+          <w:szCs w:val="20"/>
+          <w:rFonts w:ascii="Times" w:eastAsia="Times" w:hAnsi="Times" w:hint="default"/>
+        </w:rPr>
+        <w:t xml:space="preserve">para poder correr este comando, necesitamos permisos de </w:t>
+      </w:r>
+      <w:r>
+        <w:rPr>
+          <w:spacing w:val="0"/>
+          <w:i w:val="1"/>
+          <w:b w:val="0"/>
+          <w:color w:val="000000"/>
+          <w:sz w:val="20"/>
+          <w:szCs w:val="20"/>
+          <w:rFonts w:ascii="Times" w:eastAsia="Times" w:hAnsi="Times" w:hint="default"/>
+        </w:rPr>
+        <w:t>root.</w:t>
+      </w:r>
+    </w:p>
+    <w:p>
+      <w:pPr>
+        <w:numPr>
+          <w:ilvl w:val="0"/>
+          <w:numId w:val="0"/>
+        </w:numPr>
+        <w:jc w:val="left"/>
+        <w:spacing w:lineRule="auto" w:line="259" w:before="0" w:after="160"/>
+        <w:widowControl w:val="1"/>
+        <w:ind w:right="0" w:left="0" w:firstLine="0"/>
+        <w:rPr>
+          <w:spacing w:val="0"/>
+          <w:i w:val="0"/>
+          <w:b w:val="0"/>
+          <w:color w:val="000000"/>
+          <w:sz w:val="20"/>
+          <w:szCs w:val="20"/>
+          <w:rFonts w:ascii="Times" w:eastAsia="Times" w:hAnsi="Times" w:hint="default"/>
+        </w:rPr>
+        <w:wordWrap w:val="0"/>
+        <w:autoSpaceDE w:val="0"/>
+        <w:autoSpaceDN w:val="0"/>
+      </w:pPr>
+      <w:r>
+        <w:rPr>
+          <w:spacing w:val="0"/>
+          <w:i w:val="0"/>
+          <w:b w:val="0"/>
+          <w:color w:val="000000"/>
+          <w:sz w:val="20"/>
+          <w:szCs w:val="20"/>
+          <w:rFonts w:ascii="Times" w:eastAsia="Times" w:hAnsi="Times" w:hint="default"/>
+        </w:rPr>
+        <w:t xml:space="preserve">Al ejecutar el 2do comando, </w:t>
+      </w:r>
+      <w:r>
+        <w:rPr>
+          <w:spacing w:val="0"/>
+          <w:i w:val="0"/>
+          <w:b w:val="1"/>
+          <w:color w:val="000000"/>
+          <w:sz w:val="20"/>
+          <w:szCs w:val="20"/>
+          <w:rFonts w:ascii="Times" w:eastAsia="Times" w:hAnsi="Times" w:hint="default"/>
+        </w:rPr>
+        <w:t xml:space="preserve">Runlevel, </w:t>
+      </w:r>
+      <w:r>
+        <w:rPr>
+          <w:spacing w:val="0"/>
+          <w:i w:val="0"/>
+          <w:b w:val="0"/>
+          <w:color w:val="000000"/>
+          <w:sz w:val="20"/>
+          <w:szCs w:val="20"/>
+          <w:rFonts w:ascii="Times" w:eastAsia="Times" w:hAnsi="Times" w:hint="default"/>
+        </w:rPr>
+        <w:t xml:space="preserve">se nos dice en qué nivel de ejecución estamos. Al igual, el mismo </w:t>
+      </w:r>
+      <w:r>
+        <w:rPr>
+          <w:spacing w:val="0"/>
+          <w:i w:val="0"/>
+          <w:b w:val="0"/>
+          <w:color w:val="000000"/>
+          <w:sz w:val="20"/>
+          <w:szCs w:val="20"/>
+          <w:rFonts w:ascii="Times" w:eastAsia="Times" w:hAnsi="Times" w:hint="default"/>
+        </w:rPr>
+        <w:t xml:space="preserve">comando, nos dice cuál era el anterior nivel de ejecución; es decir, en el que estabamos antes de haber hecho el </w:t>
+      </w:r>
+      <w:r>
+        <w:rPr>
+          <w:spacing w:val="0"/>
+          <w:i w:val="0"/>
+          <w:b w:val="0"/>
+          <w:color w:val="000000"/>
+          <w:sz w:val="20"/>
+          <w:szCs w:val="20"/>
+          <w:rFonts w:ascii="Times" w:eastAsia="Times" w:hAnsi="Times" w:hint="default"/>
+        </w:rPr>
+        <w:t xml:space="preserve">cambio. </w:t>
+      </w:r>
+    </w:p>
+    <w:p>
+      <w:pPr>
+        <w:numPr>
+          <w:ilvl w:val="0"/>
+          <w:numId w:val="0"/>
+        </w:numPr>
+        <w:jc w:val="left"/>
+        <w:spacing w:lineRule="auto" w:line="259" w:before="0" w:after="160"/>
+        <w:widowControl w:val="1"/>
+        <w:ind w:right="0" w:left="0" w:firstLine="0"/>
+        <w:rPr>
+          <w:spacing w:val="0"/>
+          <w:i w:val="0"/>
+          <w:b w:val="0"/>
+          <w:color w:val="000000"/>
+          <w:sz w:val="20"/>
+          <w:szCs w:val="20"/>
+          <w:rFonts w:ascii="Times" w:eastAsia="Times" w:hAnsi="Times" w:hint="default"/>
+        </w:rPr>
+        <w:wordWrap w:val="0"/>
+        <w:autoSpaceDE w:val="0"/>
+        <w:autoSpaceDN w:val="0"/>
+      </w:pPr>
+      <w:r>
+        <w:rPr>
+          <w:spacing w:val="0"/>
+          <w:i w:val="0"/>
+          <w:b w:val="0"/>
+          <w:color w:val="000000"/>
+          <w:sz w:val="20"/>
+          <w:szCs w:val="20"/>
+          <w:rFonts w:ascii="Times" w:eastAsia="Times" w:hAnsi="Times" w:hint="default"/>
+        </w:rPr>
+        <w:t xml:space="preserve">Adicionalmente, algo para agregar: Muchas veces el resultado que arroja este comando, al principio, refleja una </w:t>
+      </w:r>
+      <w:r>
+        <w:rPr>
+          <w:spacing w:val="0"/>
+          <w:i w:val="0"/>
+          <w:b w:val="0"/>
+          <w:color w:val="000000"/>
+          <w:sz w:val="20"/>
+          <w:szCs w:val="20"/>
+          <w:rFonts w:ascii="Times" w:eastAsia="Times" w:hAnsi="Times" w:hint="default"/>
+        </w:rPr>
+        <w:t xml:space="preserve">N y luego un número (#); pues bien, la </w:t>
+      </w:r>
+      <w:r>
+        <w:rPr>
+          <w:spacing w:val="0"/>
+          <w:i w:val="1"/>
+          <w:b w:val="1"/>
+          <w:color w:val="000000"/>
+          <w:sz w:val="20"/>
+          <w:szCs w:val="20"/>
+          <w:rFonts w:ascii="Times" w:eastAsia="Times" w:hAnsi="Times" w:hint="default"/>
+        </w:rPr>
+        <w:t xml:space="preserve">N </w:t>
+      </w:r>
+      <w:r>
+        <w:rPr>
+          <w:spacing w:val="0"/>
+          <w:i w:val="0"/>
+          <w:b w:val="0"/>
+          <w:color w:val="000000"/>
+          <w:sz w:val="20"/>
+          <w:szCs w:val="20"/>
+          <w:rFonts w:ascii="Times" w:eastAsia="Times" w:hAnsi="Times" w:hint="default"/>
+        </w:rPr>
+        <w:t xml:space="preserve">significa </w:t>
+      </w:r>
+      <w:r>
+        <w:rPr>
+          <w:spacing w:val="0"/>
+          <w:i w:val="1"/>
+          <w:b w:val="1"/>
+          <w:color w:val="000000"/>
+          <w:sz w:val="20"/>
+          <w:szCs w:val="20"/>
+          <w:rFonts w:ascii="Times" w:eastAsia="Times" w:hAnsi="Times" w:hint="default"/>
+        </w:rPr>
+        <w:t xml:space="preserve">None </w:t>
+      </w:r>
+      <w:r>
+        <w:rPr>
+          <w:spacing w:val="0"/>
+          <w:i w:val="0"/>
+          <w:b w:val="0"/>
+          <w:color w:val="000000"/>
+          <w:sz w:val="20"/>
+          <w:szCs w:val="20"/>
+          <w:rFonts w:ascii="Times" w:eastAsia="Times" w:hAnsi="Times" w:hint="default"/>
+        </w:rPr>
+        <w:t xml:space="preserve">(Ninguno) y el significado de </w:t>
+      </w:r>
+      <w:r>
+        <w:rPr>
+          <w:spacing w:val="0"/>
+          <w:i w:val="1"/>
+          <w:b w:val="1"/>
+          <w:color w:val="000000"/>
+          <w:sz w:val="20"/>
+          <w:szCs w:val="20"/>
+          <w:rFonts w:ascii="Times" w:eastAsia="Times" w:hAnsi="Times" w:hint="default"/>
+        </w:rPr>
+        <w:t xml:space="preserve">None </w:t>
+      </w:r>
+      <w:r>
+        <w:rPr>
+          <w:spacing w:val="0"/>
+          <w:i w:val="0"/>
+          <w:b w:val="0"/>
+          <w:color w:val="000000"/>
+          <w:sz w:val="20"/>
+          <w:szCs w:val="20"/>
+          <w:rFonts w:ascii="Times" w:eastAsia="Times" w:hAnsi="Times" w:hint="default"/>
+        </w:rPr>
+        <w:t xml:space="preserve">nos está diciendo </w:t>
+      </w:r>
+      <w:r>
+        <w:rPr>
+          <w:spacing w:val="0"/>
+          <w:i w:val="0"/>
+          <w:b w:val="0"/>
+          <w:color w:val="000000"/>
+          <w:sz w:val="20"/>
+          <w:szCs w:val="20"/>
+          <w:rFonts w:ascii="Times" w:eastAsia="Times" w:hAnsi="Times" w:hint="default"/>
+        </w:rPr>
+        <w:t xml:space="preserve">que no habíamos ejecutado ningún nivel de ejecución antes de hacer el cambio; es decir, estaríamos corriendo </w:t>
+      </w:r>
+      <w:r>
+        <w:rPr>
+          <w:spacing w:val="0"/>
+          <w:i w:val="0"/>
+          <w:b w:val="0"/>
+          <w:color w:val="000000"/>
+          <w:sz w:val="20"/>
+          <w:szCs w:val="20"/>
+          <w:rFonts w:ascii="Times" w:eastAsia="Times" w:hAnsi="Times" w:hint="default"/>
+        </w:rPr>
+        <w:t xml:space="preserve">realmente nuestro primer cambio de nivel de ejecución, y por eso el resultado arroja </w:t>
+      </w:r>
+      <w:r>
+        <w:rPr>
+          <w:spacing w:val="0"/>
+          <w:i w:val="1"/>
+          <w:b w:val="0"/>
+          <w:color w:val="000000"/>
+          <w:sz w:val="20"/>
+          <w:szCs w:val="20"/>
+          <w:rFonts w:ascii="Times" w:eastAsia="Times" w:hAnsi="Times" w:hint="default"/>
+        </w:rPr>
+        <w:t xml:space="preserve">N </w:t>
+      </w:r>
+      <w:r>
+        <w:rPr>
+          <w:spacing w:val="0"/>
+          <w:i w:val="0"/>
+          <w:b w:val="0"/>
+          <w:color w:val="000000"/>
+          <w:sz w:val="20"/>
+          <w:szCs w:val="20"/>
+          <w:rFonts w:ascii="Times" w:eastAsia="Times" w:hAnsi="Times" w:hint="default"/>
+        </w:rPr>
+        <w:t xml:space="preserve">en ocasiones. Y si por </w:t>
+      </w:r>
+      <w:r>
+        <w:rPr>
+          <w:spacing w:val="0"/>
+          <w:i w:val="0"/>
+          <w:b w:val="0"/>
+          <w:color w:val="000000"/>
+          <w:sz w:val="20"/>
+          <w:szCs w:val="20"/>
+          <w:rFonts w:ascii="Times" w:eastAsia="Times" w:hAnsi="Times" w:hint="default"/>
+        </w:rPr>
+        <w:t xml:space="preserve">ejemplo aparece en los números un: </w:t>
+      </w:r>
+      <w:r>
+        <w:rPr>
+          <w:spacing w:val="0"/>
+          <w:i w:val="1"/>
+          <w:b w:val="1"/>
+          <w:color w:val="000000"/>
+          <w:sz w:val="20"/>
+          <w:szCs w:val="20"/>
+          <w:rFonts w:ascii="Times" w:eastAsia="Times" w:hAnsi="Times" w:hint="default"/>
+        </w:rPr>
+        <w:t xml:space="preserve">5 </w:t>
+      </w:r>
+      <w:r>
+        <w:rPr>
+          <w:spacing w:val="0"/>
+          <w:i w:val="0"/>
+          <w:b w:val="0"/>
+          <w:color w:val="000000"/>
+          <w:sz w:val="20"/>
+          <w:szCs w:val="20"/>
+          <w:rFonts w:ascii="Times" w:eastAsia="Times" w:hAnsi="Times" w:hint="default"/>
+        </w:rPr>
+        <w:t xml:space="preserve">y luego </w:t>
+      </w:r>
+      <w:r>
+        <w:rPr>
+          <w:spacing w:val="0"/>
+          <w:i w:val="1"/>
+          <w:b w:val="1"/>
+          <w:color w:val="000000"/>
+          <w:sz w:val="20"/>
+          <w:szCs w:val="20"/>
+          <w:rFonts w:ascii="Times" w:eastAsia="Times" w:hAnsi="Times" w:hint="default"/>
+        </w:rPr>
+        <w:t xml:space="preserve">3, </w:t>
+      </w:r>
+      <w:r>
+        <w:rPr>
+          <w:spacing w:val="0"/>
+          <w:i w:val="0"/>
+          <w:b w:val="0"/>
+          <w:color w:val="000000"/>
+          <w:sz w:val="20"/>
+          <w:szCs w:val="20"/>
+          <w:rFonts w:ascii="Times" w:eastAsia="Times" w:hAnsi="Times" w:hint="default"/>
+        </w:rPr>
+        <w:t xml:space="preserve">quiere decir entonces que, anteriormente estabamos en el nivel </w:t>
+      </w:r>
+      <w:r>
+        <w:rPr>
+          <w:spacing w:val="0"/>
+          <w:i w:val="0"/>
+          <w:b w:val="0"/>
+          <w:color w:val="000000"/>
+          <w:sz w:val="20"/>
+          <w:szCs w:val="20"/>
+          <w:rFonts w:ascii="Times" w:eastAsia="Times" w:hAnsi="Times" w:hint="default"/>
+        </w:rPr>
+        <w:t xml:space="preserve">de ejecución </w:t>
+      </w:r>
+      <w:r>
+        <w:rPr>
+          <w:spacing w:val="0"/>
+          <w:i w:val="1"/>
+          <w:b w:val="1"/>
+          <w:color w:val="000000"/>
+          <w:sz w:val="20"/>
+          <w:szCs w:val="20"/>
+          <w:rFonts w:ascii="Times" w:eastAsia="Times" w:hAnsi="Times" w:hint="default"/>
+        </w:rPr>
+        <w:t xml:space="preserve">5) Multiuser con GUI </w:t>
+      </w:r>
+      <w:r>
+        <w:rPr>
+          <w:spacing w:val="0"/>
+          <w:i w:val="0"/>
+          <w:b w:val="0"/>
+          <w:color w:val="000000"/>
+          <w:sz w:val="20"/>
+          <w:szCs w:val="20"/>
+          <w:rFonts w:ascii="Times" w:eastAsia="Times" w:hAnsi="Times" w:hint="default"/>
+        </w:rPr>
+        <w:t xml:space="preserve">y que ahora estamos en el nivel de ejecución </w:t>
+      </w:r>
+      <w:r>
+        <w:rPr>
+          <w:spacing w:val="0"/>
+          <w:i w:val="1"/>
+          <w:b w:val="1"/>
+          <w:color w:val="000000"/>
+          <w:sz w:val="20"/>
+          <w:szCs w:val="20"/>
+          <w:rFonts w:ascii="Times" w:eastAsia="Times" w:hAnsi="Times" w:hint="default"/>
+        </w:rPr>
+        <w:t xml:space="preserve">3) Multiusuario con red </w:t>
+      </w:r>
+      <w:r>
+        <w:rPr>
+          <w:spacing w:val="0"/>
+          <w:i w:val="0"/>
+          <w:b w:val="0"/>
+          <w:color w:val="000000"/>
+          <w:sz w:val="20"/>
+          <w:szCs w:val="20"/>
+          <w:rFonts w:ascii="Times" w:eastAsia="Times" w:hAnsi="Times" w:hint="default"/>
+        </w:rPr>
+        <w:t xml:space="preserve">(para </w:t>
+      </w:r>
+      <w:r>
+        <w:rPr>
+          <w:spacing w:val="0"/>
+          <w:i w:val="0"/>
+          <w:b w:val="0"/>
+          <w:color w:val="000000"/>
+          <w:sz w:val="20"/>
+          <w:szCs w:val="20"/>
+          <w:rFonts w:ascii="Times" w:eastAsia="Times" w:hAnsi="Times" w:hint="default"/>
+        </w:rPr>
+        <w:t xml:space="preserve">saber de dónde vinimos y hacía dónde vamos).</w:t>
       </w:r>
     </w:p>
     <w:sectPr>

</xml_diff>

<commit_message>
Introducción a Boot Targets
</commit_message>
<xml_diff>
--- a/Udemy/LPIC - 1 Administrador de Sistema Linux/2. Run Levels, Boot targets, apagando e iniciando el sistema/Documentación.docx
+++ b/Udemy/LPIC - 1 Administrador de Sistema Linux/2. Run Levels, Boot targets, apagando e iniciando el sistema/Documentación.docx
@@ -139,7 +139,7 @@
         </w:rPr>
         <w:drawing>
           <wp:inline distT="0" distB="0" distL="0" distR="0">
-            <wp:extent cx="3955415" cy="2631440"/>
+            <wp:extent cx="3956050" cy="2632075"/>
             <wp:effectExtent l="0" t="0" r="0" b="0"/>
             <wp:docPr id="9" name="Imagen 1"/>
             <wp:cNvGraphicFramePr>
@@ -149,7 +149,7 @@
               <a:graphicData uri="http://schemas.openxmlformats.org/drawingml/2006/picture">
                 <pic:pic xmlns:pic="http://schemas.openxmlformats.org/drawingml/2006/picture">
                   <pic:nvPicPr>
-                    <pic:cNvPr id="1" name="Picture 1" descr="/Users/robertovelasquezdean/Library/Group Containers/L48J367XN4.com.infraware.PolarisOffice/EngineTemp/2553/fImage2645998172.png"/>
+                    <pic:cNvPr id="1" name="Picture 1" descr="/Users/robertovelasquezdean/Library/Group Containers/L48J367XN4.com.infraware.PolarisOffice/EngineTemp/2082/fImage2645998172.png"/>
                     <pic:cNvPicPr>
                       <a:picLocks noChangeAspect="1" noChangeArrowheads="1"/>
                     </pic:cNvPicPr>
@@ -178,7 +178,7 @@
                   <pic:spPr>
                     <a:xfrm>
                       <a:off x="0" y="0"/>
-                      <a:ext cx="3956050" cy="2632075"/>
+                      <a:ext cx="3956685" cy="2632710"/>
                     </a:xfrm>
                     <a:prstGeom prst="rect"/>
                     <a:ln cap="flat"/>
@@ -459,7 +459,7 @@
         </w:rPr>
         <w:drawing>
           <wp:inline distT="0" distB="0" distL="0" distR="0">
-            <wp:extent cx="2593340" cy="2059940"/>
+            <wp:extent cx="2593975" cy="2060575"/>
             <wp:effectExtent l="0" t="0" r="0" b="0"/>
             <wp:docPr id="10" name="Imagen 2"/>
             <wp:cNvGraphicFramePr>
@@ -469,7 +469,7 @@
               <a:graphicData uri="http://schemas.openxmlformats.org/drawingml/2006/picture">
                 <pic:pic xmlns:pic="http://schemas.openxmlformats.org/drawingml/2006/picture">
                   <pic:nvPicPr>
-                    <pic:cNvPr id="3" name="Picture 3" descr="/Users/robertovelasquezdean/Library/Group Containers/L48J367XN4.com.infraware.PolarisOffice/EngineTemp/2553/fImage41571105923.png"/>
+                    <pic:cNvPr id="3" name="Picture 3" descr="/Users/robertovelasquezdean/Library/Group Containers/L48J367XN4.com.infraware.PolarisOffice/EngineTemp/2082/fImage41571105923.png"/>
                     <pic:cNvPicPr>
                       <a:picLocks noChangeAspect="1" noChangeArrowheads="1"/>
                     </pic:cNvPicPr>
@@ -498,7 +498,7 @@
                   <pic:spPr>
                     <a:xfrm>
                       <a:off x="0" y="0"/>
-                      <a:ext cx="2593975" cy="2060575"/>
+                      <a:ext cx="2594610" cy="2061210"/>
                     </a:xfrm>
                     <a:prstGeom prst="rect"/>
                     <a:ln cap="flat"/>
@@ -635,7 +635,7 @@
         </w:rPr>
         <w:drawing>
           <wp:inline distT="0" distB="0" distL="0" distR="0">
-            <wp:extent cx="5734050" cy="2094230"/>
+            <wp:extent cx="5734685" cy="2094865"/>
             <wp:effectExtent l="0" t="0" r="0" b="0"/>
             <wp:docPr id="11" name="Imagen 3"/>
             <wp:cNvGraphicFramePr>
@@ -645,7 +645,7 @@
               <a:graphicData uri="http://schemas.openxmlformats.org/drawingml/2006/picture">
                 <pic:pic xmlns:pic="http://schemas.openxmlformats.org/drawingml/2006/picture">
                   <pic:nvPicPr>
-                    <pic:cNvPr id="5" name="Picture 5" descr="/Users/robertovelasquezdean/Library/Group Containers/L48J367XN4.com.infraware.PolarisOffice/EngineTemp/2553/fImage87241112125.png"/>
+                    <pic:cNvPr id="5" name="Picture 5" descr="/Users/robertovelasquezdean/Library/Group Containers/L48J367XN4.com.infraware.PolarisOffice/EngineTemp/2082/fImage87241112125.png"/>
                     <pic:cNvPicPr>
                       <a:picLocks noChangeAspect="1" noChangeArrowheads="1"/>
                     </pic:cNvPicPr>
@@ -674,7 +674,7 @@
                   <pic:spPr>
                     <a:xfrm>
                       <a:off x="0" y="0"/>
-                      <a:ext cx="5734685" cy="2094865"/>
+                      <a:ext cx="5735320" cy="2095499"/>
                     </a:xfrm>
                     <a:prstGeom prst="rect"/>
                     <a:ln cap="flat"/>
@@ -715,7 +715,7 @@
         </w:rPr>
         <w:drawing>
           <wp:inline distT="0" distB="0" distL="0" distR="0">
-            <wp:extent cx="4860290" cy="2183765"/>
+            <wp:extent cx="4860925" cy="2184400"/>
             <wp:effectExtent l="0" t="0" r="0" b="0"/>
             <wp:docPr id="12" name="Imagen 4"/>
             <wp:cNvGraphicFramePr>
@@ -725,7 +725,7 @@
               <a:graphicData uri="http://schemas.openxmlformats.org/drawingml/2006/picture">
                 <pic:pic xmlns:pic="http://schemas.openxmlformats.org/drawingml/2006/picture">
                   <pic:nvPicPr>
-                    <pic:cNvPr id="7" name="Picture 7" descr="/Users/robertovelasquezdean/Library/Group Containers/L48J367XN4.com.infraware.PolarisOffice/EngineTemp/2553/fImage84794126219.png"/>
+                    <pic:cNvPr id="7" name="Picture 7" descr="/Users/robertovelasquezdean/Library/Group Containers/L48J367XN4.com.infraware.PolarisOffice/EngineTemp/2082/fImage84794126219.png"/>
                     <pic:cNvPicPr>
                       <a:picLocks noChangeAspect="1" noChangeArrowheads="1"/>
                     </pic:cNvPicPr>
@@ -754,7 +754,7 @@
                   <pic:spPr>
                     <a:xfrm>
                       <a:off x="0" y="0"/>
-                      <a:ext cx="4860925" cy="2184400"/>
+                      <a:ext cx="4861560" cy="2185035"/>
                     </a:xfrm>
                     <a:prstGeom prst="rect"/>
                     <a:ln cap="flat"/>
@@ -795,7 +795,7 @@
         </w:rPr>
         <w:drawing>
           <wp:inline distT="0" distB="0" distL="0" distR="0">
-            <wp:extent cx="5734050" cy="2041525"/>
+            <wp:extent cx="5734685" cy="2042160"/>
             <wp:effectExtent l="0" t="0" r="0" b="0"/>
             <wp:docPr id="13" name="Imagen 5"/>
             <wp:cNvGraphicFramePr>
@@ -805,7 +805,7 @@
               <a:graphicData uri="http://schemas.openxmlformats.org/drawingml/2006/picture">
                 <pic:pic xmlns:pic="http://schemas.openxmlformats.org/drawingml/2006/picture">
                   <pic:nvPicPr>
-                    <pic:cNvPr id="9" name="Picture 9" descr="/Users/robertovelasquezdean/Library/Group Containers/L48J367XN4.com.infraware.PolarisOffice/EngineTemp/2553/fImage73153138850.png"/>
+                    <pic:cNvPr id="9" name="Picture 9" descr="/Users/robertovelasquezdean/Library/Group Containers/L48J367XN4.com.infraware.PolarisOffice/EngineTemp/2082/fImage73153138850.png"/>
                     <pic:cNvPicPr>
                       <a:picLocks noChangeAspect="1" noChangeArrowheads="1"/>
                     </pic:cNvPicPr>
@@ -834,7 +834,7 @@
                   <pic:spPr>
                     <a:xfrm>
                       <a:off x="0" y="0"/>
-                      <a:ext cx="5734685" cy="2042160"/>
+                      <a:ext cx="5735320" cy="2042795"/>
                     </a:xfrm>
                     <a:prstGeom prst="rect"/>
                     <a:ln cap="flat"/>
@@ -875,7 +875,7 @@
         </w:rPr>
         <w:drawing>
           <wp:inline distT="0" distB="0" distL="0" distR="0">
-            <wp:extent cx="4926965" cy="2002790"/>
+            <wp:extent cx="4927600" cy="2003425"/>
             <wp:effectExtent l="0" t="0" r="0" b="0"/>
             <wp:docPr id="14" name="Imagen 6"/>
             <wp:cNvGraphicFramePr>
@@ -885,7 +885,7 @@
               <a:graphicData uri="http://schemas.openxmlformats.org/drawingml/2006/picture">
                 <pic:pic xmlns:pic="http://schemas.openxmlformats.org/drawingml/2006/picture">
                   <pic:nvPicPr>
-                    <pic:cNvPr id="11" name="Picture 11" descr="/Users/robertovelasquezdean/Library/Group Containers/L48J367XN4.com.infraware.PolarisOffice/EngineTemp/2553/fImage59265141431.png"/>
+                    <pic:cNvPr id="11" name="Picture 11" descr="/Users/robertovelasquezdean/Library/Group Containers/L48J367XN4.com.infraware.PolarisOffice/EngineTemp/2082/fImage59265141431.png"/>
                     <pic:cNvPicPr>
                       <a:picLocks noChangeAspect="1" noChangeArrowheads="1"/>
                     </pic:cNvPicPr>
@@ -914,7 +914,7 @@
                   <pic:spPr>
                     <a:xfrm>
                       <a:off x="0" y="0"/>
-                      <a:ext cx="4927600" cy="2003425"/>
+                      <a:ext cx="4928235" cy="2004060"/>
                     </a:xfrm>
                     <a:prstGeom prst="rect"/>
                     <a:ln cap="flat"/>
@@ -955,7 +955,7 @@
         </w:rPr>
         <w:drawing>
           <wp:inline distT="0" distB="0" distL="0" distR="0">
-            <wp:extent cx="5331460" cy="2132965"/>
+            <wp:extent cx="5332095" cy="2133600"/>
             <wp:effectExtent l="0" t="0" r="0" b="0"/>
             <wp:docPr id="15" name="Imagen 7"/>
             <wp:cNvGraphicFramePr>
@@ -965,7 +965,7 @@
               <a:graphicData uri="http://schemas.openxmlformats.org/drawingml/2006/picture">
                 <pic:pic xmlns:pic="http://schemas.openxmlformats.org/drawingml/2006/picture">
                   <pic:nvPicPr>
-                    <pic:cNvPr id="13" name="Picture 13" descr="/Users/robertovelasquezdean/Library/Group Containers/L48J367XN4.com.infraware.PolarisOffice/EngineTemp/2553/fImage64470151243.png"/>
+                    <pic:cNvPr id="13" name="Picture 13" descr="/Users/robertovelasquezdean/Library/Group Containers/L48J367XN4.com.infraware.PolarisOffice/EngineTemp/2082/fImage64470151243.png"/>
                     <pic:cNvPicPr>
                       <a:picLocks noChangeAspect="1" noChangeArrowheads="1"/>
                     </pic:cNvPicPr>
@@ -994,7 +994,7 @@
                   <pic:spPr>
                     <a:xfrm>
                       <a:off x="0" y="0"/>
-                      <a:ext cx="5332095" cy="2133600"/>
+                      <a:ext cx="5332730" cy="2134235"/>
                     </a:xfrm>
                     <a:prstGeom prst="rect"/>
                     <a:ln cap="flat"/>
@@ -1131,7 +1131,7 @@
         </w:rPr>
         <w:drawing>
           <wp:inline distT="0" distB="0" distL="0" distR="0">
-            <wp:extent cx="5402580" cy="1897380"/>
+            <wp:extent cx="5403215" cy="1898014"/>
             <wp:effectExtent l="0" t="0" r="0" b="0"/>
             <wp:docPr id="18" name="Imagen 8"/>
             <wp:cNvGraphicFramePr>
@@ -1141,7 +1141,7 @@
               <a:graphicData uri="http://schemas.openxmlformats.org/drawingml/2006/picture">
                 <pic:pic xmlns:pic="http://schemas.openxmlformats.org/drawingml/2006/picture">
                   <pic:nvPicPr>
-                    <pic:cNvPr id="15" name="Picture 15" descr="/Users/robertovelasquezdean/Library/Group Containers/L48J367XN4.com.infraware.PolarisOffice/EngineTemp/2553/fImage399591187846.png"/>
+                    <pic:cNvPr id="15" name="Picture 15" descr="/Users/robertovelasquezdean/Library/Group Containers/L48J367XN4.com.infraware.PolarisOffice/EngineTemp/2082/fImage399591187846.png"/>
                     <pic:cNvPicPr>
                       <a:picLocks noChangeAspect="1" noChangeArrowheads="1"/>
                     </pic:cNvPicPr>
@@ -1170,7 +1170,7 @@
                   <pic:spPr>
                     <a:xfrm>
                       <a:off x="0" y="0"/>
-                      <a:ext cx="5403215" cy="1898014"/>
+                      <a:ext cx="5403850" cy="1898650"/>
                     </a:xfrm>
                     <a:prstGeom prst="rect"/>
                     <a:ln cap="flat"/>
@@ -1319,7 +1319,7 @@
         </w:rPr>
         <w:drawing>
           <wp:inline distT="0" distB="0" distL="0" distR="0">
-            <wp:extent cx="5459730" cy="1735455"/>
+            <wp:extent cx="5460365" cy="1736090"/>
             <wp:effectExtent l="0" t="0" r="0" b="0"/>
             <wp:docPr id="19" name="Imagen 9"/>
             <wp:cNvGraphicFramePr>
@@ -1329,7 +1329,7 @@
               <a:graphicData uri="http://schemas.openxmlformats.org/drawingml/2006/picture">
                 <pic:pic xmlns:pic="http://schemas.openxmlformats.org/drawingml/2006/picture">
                   <pic:nvPicPr>
-                    <pic:cNvPr id="17" name="Picture 17" descr="/Users/robertovelasquezdean/Library/Group Containers/L48J367XN4.com.infraware.PolarisOffice/EngineTemp/2553/fImage367031795869.png"/>
+                    <pic:cNvPr id="17" name="Picture 17" descr="/Users/robertovelasquezdean/Library/Group Containers/L48J367XN4.com.infraware.PolarisOffice/EngineTemp/2082/fImage367031795869.png"/>
                     <pic:cNvPicPr>
                       <a:picLocks noChangeAspect="1" noChangeArrowheads="1"/>
                     </pic:cNvPicPr>
@@ -1358,7 +1358,7 @@
                   <pic:spPr>
                     <a:xfrm>
                       <a:off x="0" y="0"/>
-                      <a:ext cx="5460365" cy="1736090"/>
+                      <a:ext cx="5461000" cy="1736725"/>
                     </a:xfrm>
                     <a:prstGeom prst="rect"/>
                     <a:ln cap="flat"/>
@@ -2035,7 +2035,7 @@
         </w:rPr>
         <w:drawing>
           <wp:inline distT="0" distB="0" distL="0" distR="0">
-            <wp:extent cx="3373755" cy="1221105"/>
+            <wp:extent cx="3374390" cy="1221740"/>
             <wp:effectExtent l="0" t="0" r="0" b="0"/>
             <wp:docPr id="20" name="Imagen 10"/>
             <wp:cNvGraphicFramePr>
@@ -2045,7 +2045,7 @@
               <a:graphicData uri="http://schemas.openxmlformats.org/drawingml/2006/picture">
                 <pic:pic xmlns:pic="http://schemas.openxmlformats.org/drawingml/2006/picture">
                   <pic:nvPicPr>
-                    <pic:cNvPr id="19" name="Picture 19" descr="/Users/robertovelasquezdean/Library/Group Containers/L48J367XN4.com.infraware.PolarisOffice/EngineTemp/2553/fImage276261886670.png"/>
+                    <pic:cNvPr id="19" name="Picture 19" descr="/Users/robertovelasquezdean/Library/Group Containers/L48J367XN4.com.infraware.PolarisOffice/EngineTemp/2082/fImage276261886670.png"/>
                     <pic:cNvPicPr>
                       <a:picLocks noChangeAspect="1" noChangeArrowheads="1"/>
                     </pic:cNvPicPr>
@@ -2074,7 +2074,7 @@
                   <pic:spPr>
                     <a:xfrm>
                       <a:off x="0" y="0"/>
-                      <a:ext cx="3374390" cy="1221740"/>
+                      <a:ext cx="3375025" cy="1222375"/>
                     </a:xfrm>
                     <a:prstGeom prst="rect"/>
                     <a:ln cap="flat"/>
@@ -2319,7 +2319,7 @@
         </w:rPr>
         <w:drawing>
           <wp:inline distT="0" distB="0" distL="0" distR="0">
-            <wp:extent cx="3059430" cy="1249680"/>
+            <wp:extent cx="3060065" cy="1250315"/>
             <wp:effectExtent l="0" t="0" r="0" b="0"/>
             <wp:docPr id="21" name="Imagen 11"/>
             <wp:cNvGraphicFramePr>
@@ -2329,7 +2329,7 @@
               <a:graphicData uri="http://schemas.openxmlformats.org/drawingml/2006/picture">
                 <pic:pic xmlns:pic="http://schemas.openxmlformats.org/drawingml/2006/picture">
                   <pic:nvPicPr>
-                    <pic:cNvPr id="21" name="Picture 21" descr="/Users/robertovelasquezdean/Library/Group Containers/L48J367XN4.com.infraware.PolarisOffice/EngineTemp/2553/fImage226882241394.png"/>
+                    <pic:cNvPr id="21" name="Picture 21" descr="/Users/robertovelasquezdean/Library/Group Containers/L48J367XN4.com.infraware.PolarisOffice/EngineTemp/2082/fImage226882241394.png"/>
                     <pic:cNvPicPr>
                       <a:picLocks noChangeAspect="1" noChangeArrowheads="1"/>
                     </pic:cNvPicPr>
@@ -2358,7 +2358,7 @@
                   <pic:spPr>
                     <a:xfrm>
                       <a:off x="0" y="0"/>
-                      <a:ext cx="3060065" cy="1250315"/>
+                      <a:ext cx="3060700" cy="1250950"/>
                     </a:xfrm>
                     <a:prstGeom prst="rect"/>
                     <a:ln cap="flat"/>
@@ -2539,6 +2539,102 @@
         <w:rPr>
           <w:spacing w:val="0"/>
           <w:i w:val="0"/>
+          <w:b w:val="0"/>
+          <w:color w:val="000000"/>
+          <w:sz w:val="20"/>
+          <w:szCs w:val="20"/>
+          <w:rFonts w:ascii="Times" w:eastAsia="Times" w:hAnsi="Times" w:hint="default"/>
+        </w:rPr>
+        <w:wordWrap w:val="0"/>
+        <w:autoSpaceDE w:val="0"/>
+        <w:autoSpaceDN w:val="0"/>
+      </w:pPr>
+    </w:p>
+    <w:p>
+      <w:pPr>
+        <w:numPr>
+          <w:ilvl w:val="0"/>
+          <w:numId w:val="0"/>
+        </w:numPr>
+        <w:jc w:val="left"/>
+        <w:spacing w:lineRule="auto" w:line="259" w:before="0" w:after="160"/>
+        <w:widowControl w:val="1"/>
+        <w:ind w:right="0" w:left="0" w:firstLine="0"/>
+        <w:rPr>
+          <w:spacing w:val="0"/>
+          <w:i w:val="0"/>
+          <w:b w:val="0"/>
+          <w:color w:val="000000"/>
+          <w:sz w:val="20"/>
+          <w:szCs w:val="20"/>
+          <w:rFonts w:ascii="Times" w:eastAsia="Times" w:hAnsi="Times" w:hint="default"/>
+        </w:rPr>
+        <w:wordWrap w:val="0"/>
+        <w:autoSpaceDE w:val="0"/>
+        <w:autoSpaceDN w:val="0"/>
+      </w:pPr>
+    </w:p>
+    <w:p>
+      <w:pPr>
+        <w:numPr>
+          <w:ilvl w:val="0"/>
+          <w:numId w:val="0"/>
+        </w:numPr>
+        <w:jc w:val="left"/>
+        <w:spacing w:lineRule="auto" w:line="259" w:before="0" w:after="160"/>
+        <w:widowControl w:val="1"/>
+        <w:ind w:right="0" w:left="0" w:firstLine="0"/>
+        <w:rPr>
+          <w:spacing w:val="0"/>
+          <w:i w:val="0"/>
+          <w:b w:val="0"/>
+          <w:color w:val="000000"/>
+          <w:sz w:val="20"/>
+          <w:szCs w:val="20"/>
+          <w:rFonts w:ascii="Times" w:eastAsia="Times" w:hAnsi="Times" w:hint="default"/>
+        </w:rPr>
+        <w:wordWrap w:val="0"/>
+        <w:autoSpaceDE w:val="0"/>
+        <w:autoSpaceDN w:val="0"/>
+      </w:pPr>
+    </w:p>
+    <w:p>
+      <w:pPr>
+        <w:numPr>
+          <w:ilvl w:val="0"/>
+          <w:numId w:val="0"/>
+        </w:numPr>
+        <w:jc w:val="left"/>
+        <w:spacing w:lineRule="auto" w:line="259" w:before="0" w:after="160"/>
+        <w:widowControl w:val="1"/>
+        <w:ind w:right="0" w:left="0" w:firstLine="0"/>
+        <w:rPr>
+          <w:spacing w:val="0"/>
+          <w:i w:val="0"/>
+          <w:b w:val="0"/>
+          <w:color w:val="000000"/>
+          <w:sz w:val="20"/>
+          <w:szCs w:val="20"/>
+          <w:rFonts w:ascii="Times" w:eastAsia="Times" w:hAnsi="Times" w:hint="default"/>
+        </w:rPr>
+        <w:wordWrap w:val="0"/>
+        <w:autoSpaceDE w:val="0"/>
+        <w:autoSpaceDN w:val="0"/>
+      </w:pPr>
+    </w:p>
+    <w:p>
+      <w:pPr>
+        <w:numPr>
+          <w:ilvl w:val="0"/>
+          <w:numId w:val="0"/>
+        </w:numPr>
+        <w:jc w:val="left"/>
+        <w:spacing w:lineRule="auto" w:line="259" w:before="0" w:after="160"/>
+        <w:widowControl w:val="1"/>
+        <w:ind w:right="0" w:left="0" w:firstLine="0"/>
+        <w:rPr>
+          <w:spacing w:val="0"/>
+          <w:i w:val="0"/>
           <w:b w:val="1"/>
           <w:color w:val="000000"/>
           <w:sz w:val="24"/>
@@ -3291,7 +3387,7 @@
         </w:rPr>
         <w:drawing>
           <wp:inline distT="0" distB="0" distL="0" distR="0">
-            <wp:extent cx="5246370" cy="1829435"/>
+            <wp:extent cx="5247005" cy="1830070"/>
             <wp:effectExtent l="0" t="0" r="0" b="0"/>
             <wp:docPr id="22" name="Imagen 12"/>
             <wp:cNvGraphicFramePr>
@@ -3301,7 +3397,7 @@
               <a:graphicData uri="http://schemas.openxmlformats.org/drawingml/2006/picture">
                 <pic:pic xmlns:pic="http://schemas.openxmlformats.org/drawingml/2006/picture">
                   <pic:nvPicPr>
-                    <pic:cNvPr id="23" name="Picture 23" descr="/Users/robertovelasquezdean/Library/Group Containers/L48J367XN4.com.infraware.PolarisOffice/EngineTemp/2553/fImage6065125262.png"/>
+                    <pic:cNvPr id="23" name="Picture 23" descr="/Users/robertovelasquezdean/Library/Group Containers/L48J367XN4.com.infraware.PolarisOffice/EngineTemp/2082/fImage6065125262.png"/>
                     <pic:cNvPicPr>
                       <a:picLocks noChangeAspect="1" noChangeArrowheads="1"/>
                     </pic:cNvPicPr>
@@ -3321,7 +3417,7 @@
                   <pic:spPr>
                     <a:xfrm>
                       <a:off x="0" y="0"/>
-                      <a:ext cx="5247005" cy="1830070"/>
+                      <a:ext cx="5247640" cy="1830705"/>
                     </a:xfrm>
                     <a:prstGeom prst="rect"/>
                     <a:ln cap="flat"/>
@@ -3362,7 +3458,7 @@
         </w:rPr>
         <w:drawing>
           <wp:inline distT="0" distB="0" distL="0" distR="0">
-            <wp:extent cx="5235575" cy="2147570"/>
+            <wp:extent cx="5236210" cy="2148205"/>
             <wp:effectExtent l="0" t="0" r="0" b="0"/>
             <wp:docPr id="23" name="Imagen 13"/>
             <wp:cNvGraphicFramePr>
@@ -3372,7 +3468,7 @@
               <a:graphicData uri="http://schemas.openxmlformats.org/drawingml/2006/picture">
                 <pic:pic xmlns:pic="http://schemas.openxmlformats.org/drawingml/2006/picture">
                   <pic:nvPicPr>
-                    <pic:cNvPr id="24" name="Picture 24" descr="/Users/robertovelasquezdean/Library/Group Containers/L48J367XN4.com.infraware.PolarisOffice/EngineTemp/2553/fImage83592262054.png"/>
+                    <pic:cNvPr id="24" name="Picture 24" descr="/Users/robertovelasquezdean/Library/Group Containers/L48J367XN4.com.infraware.PolarisOffice/EngineTemp/2082/fImage83592262054.png"/>
                     <pic:cNvPicPr>
                       <a:picLocks noChangeAspect="1" noChangeArrowheads="1"/>
                     </pic:cNvPicPr>
@@ -3392,7 +3488,7 @@
                   <pic:spPr>
                     <a:xfrm>
                       <a:off x="0" y="0"/>
-                      <a:ext cx="5236210" cy="2148205"/>
+                      <a:ext cx="5236845" cy="2148840"/>
                     </a:xfrm>
                     <a:prstGeom prst="rect"/>
                     <a:ln cap="flat"/>
@@ -3437,7 +3533,7 @@
           <w:szCs w:val="22"/>
           <w:rFonts w:ascii="Times" w:eastAsia="Times" w:hAnsi="Times" w:hint="default"/>
         </w:rPr>
-        <w:t xml:space="preserve">Ahora, necesitamos saber sobre cómo interactur con los niveles de ejecución (Run Levels) en </w:t>
+        <w:t xml:space="preserve">Ahora, necesitamos saber sobre cómo interactuar con los niveles de ejecución (Run Levels) en </w:t>
       </w:r>
       <w:r>
         <w:rPr>
@@ -3481,7 +3577,7 @@
         </w:rPr>
         <w:drawing>
           <wp:inline distT="0" distB="0" distL="0" distR="0">
-            <wp:extent cx="5732780" cy="2301240"/>
+            <wp:extent cx="5733415" cy="2301875"/>
             <wp:effectExtent l="0" t="0" r="0" b="0"/>
             <wp:docPr id="24" name="Imagen 14"/>
             <wp:cNvGraphicFramePr>
@@ -3491,7 +3587,7 @@
               <a:graphicData uri="http://schemas.openxmlformats.org/drawingml/2006/picture">
                 <pic:pic xmlns:pic="http://schemas.openxmlformats.org/drawingml/2006/picture">
                   <pic:nvPicPr>
-                    <pic:cNvPr id="25" name="Picture 25" descr="/Users/robertovelasquezdean/Library/Group Containers/L48J367XN4.com.infraware.PolarisOffice/EngineTemp/2553/fImage87310288263.png"/>
+                    <pic:cNvPr id="25" name="Picture 25" descr="/Users/robertovelasquezdean/Library/Group Containers/L48J367XN4.com.infraware.PolarisOffice/EngineTemp/2082/fImage87310288263.png"/>
                     <pic:cNvPicPr>
                       <a:picLocks noChangeAspect="1" noChangeArrowheads="1"/>
                     </pic:cNvPicPr>
@@ -3511,7 +3607,7 @@
                   <pic:spPr>
                     <a:xfrm>
                       <a:off x="0" y="0"/>
-                      <a:ext cx="5733415" cy="2301875"/>
+                      <a:ext cx="5734050" cy="2302510"/>
                     </a:xfrm>
                     <a:prstGeom prst="rect"/>
                     <a:ln cap="flat"/>
@@ -4212,9 +4308,9 @@
         </w:rPr>
         <w:drawing>
           <wp:inline distT="0" distB="0" distL="0" distR="0">
-            <wp:extent cx="3583305" cy="1303020"/>
+            <wp:extent cx="3583940" cy="1303655"/>
             <wp:effectExtent l="0" t="0" r="0" b="0"/>
-            <wp:docPr id="28" name="Imagen 15"/>
+            <wp:docPr id="25" name="Imagen 15"/>
             <wp:cNvGraphicFramePr>
               <a:graphicFrameLocks xmlns:a="http://schemas.openxmlformats.org/drawingml/2006/main" noChangeAspect="1"/>
             </wp:cNvGraphicFramePr>
@@ -4222,7 +4318,7 @@
               <a:graphicData uri="http://schemas.openxmlformats.org/drawingml/2006/picture">
                 <pic:pic xmlns:pic="http://schemas.openxmlformats.org/drawingml/2006/picture">
                   <pic:nvPicPr>
-                    <pic:cNvPr id="26" name="Picture 26" descr="/Users/robertovelasquezdean/Library/Group Containers/L48J367XN4.com.infraware.PolarisOffice/EngineTemp/2553/fImage37263287394.png"/>
+                    <pic:cNvPr id="26" name="Picture 26" descr="/Users/robertovelasquezdean/Library/Group Containers/L48J367XN4.com.infraware.PolarisOffice/EngineTemp/2082/fImage37263287394.png"/>
                     <pic:cNvPicPr>
                       <a:picLocks noChangeAspect="1" noChangeArrowheads="1"/>
                     </pic:cNvPicPr>
@@ -4251,7 +4347,7 @@
                   <pic:spPr>
                     <a:xfrm>
                       <a:off x="0" y="0"/>
-                      <a:ext cx="3583940" cy="1303655"/>
+                      <a:ext cx="3584575" cy="1304290"/>
                     </a:xfrm>
                     <a:prstGeom prst="rect"/>
                     <a:ln cap="flat"/>
@@ -4448,9 +4544,9 @@
         </w:rPr>
         <w:drawing>
           <wp:inline distT="0" distB="0" distL="0" distR="0">
-            <wp:extent cx="2990850" cy="266700"/>
+            <wp:extent cx="2991485" cy="267335"/>
             <wp:effectExtent l="0" t="0" r="0" b="0"/>
-            <wp:docPr id="51" name="Imagen 16"/>
+            <wp:docPr id="26" name="Imagen 16"/>
             <wp:cNvGraphicFramePr>
               <a:graphicFrameLocks xmlns:a="http://schemas.openxmlformats.org/drawingml/2006/main" noChangeAspect="1"/>
             </wp:cNvGraphicFramePr>
@@ -4458,7 +4554,7 @@
               <a:graphicData uri="http://schemas.openxmlformats.org/drawingml/2006/picture">
                 <pic:pic xmlns:pic="http://schemas.openxmlformats.org/drawingml/2006/picture">
                   <pic:nvPicPr>
-                    <pic:cNvPr id="28" name="Picture 28" descr="/Users/robertovelasquezdean/Library/Group Containers/L48J367XN4.com.infraware.PolarisOffice/EngineTemp/2553/fImage5815514507.png"/>
+                    <pic:cNvPr id="28" name="Picture 28" descr="/Users/robertovelasquezdean/Library/Group Containers/L48J367XN4.com.infraware.PolarisOffice/EngineTemp/2082/fImage5815514507.png"/>
                     <pic:cNvPicPr>
                       <a:picLocks noChangeAspect="1" noChangeArrowheads="1"/>
                     </pic:cNvPicPr>
@@ -4487,7 +4583,7 @@
                   <pic:spPr>
                     <a:xfrm>
                       <a:off x="0" y="0"/>
-                      <a:ext cx="2991485" cy="267335"/>
+                      <a:ext cx="2992120" cy="267970"/>
                     </a:xfrm>
                     <a:prstGeom prst="rect"/>
                     <a:ln cap="flat"/>
@@ -4876,9 +4972,9 @@
         </w:rPr>
         <w:drawing>
           <wp:inline distT="0" distB="0" distL="0" distR="0">
-            <wp:extent cx="3400425" cy="828675"/>
+            <wp:extent cx="3401060" cy="829310"/>
             <wp:effectExtent l="0" t="0" r="0" b="0"/>
-            <wp:docPr id="62" name="Imagen 17"/>
+            <wp:docPr id="27" name="Imagen 17"/>
             <wp:cNvGraphicFramePr>
               <a:graphicFrameLocks xmlns:a="http://schemas.openxmlformats.org/drawingml/2006/main" noChangeAspect="1"/>
             </wp:cNvGraphicFramePr>
@@ -4886,7 +4982,7 @@
               <a:graphicData uri="http://schemas.openxmlformats.org/drawingml/2006/picture">
                 <pic:pic xmlns:pic="http://schemas.openxmlformats.org/drawingml/2006/picture">
                   <pic:nvPicPr>
-                    <pic:cNvPr id="30" name="Picture 30" descr="/Users/robertovelasquezdean/Library/Group Containers/L48J367XN4.com.infraware.PolarisOffice/EngineTemp/2553/fImage24617627656.png"/>
+                    <pic:cNvPr id="30" name="Picture 30" descr="/Users/robertovelasquezdean/Library/Group Containers/L48J367XN4.com.infraware.PolarisOffice/EngineTemp/2082/fImage24617627656.png"/>
                     <pic:cNvPicPr>
                       <a:picLocks noChangeAspect="1" noChangeArrowheads="1"/>
                     </pic:cNvPicPr>
@@ -4915,7 +5011,7 @@
                   <pic:spPr>
                     <a:xfrm>
                       <a:off x="0" y="0"/>
-                      <a:ext cx="3401060" cy="829310"/>
+                      <a:ext cx="3401695" cy="829945"/>
                     </a:xfrm>
                     <a:prstGeom prst="rect"/>
                     <a:ln cap="flat"/>
@@ -5172,9 +5268,9 @@
         </w:rPr>
         <w:drawing>
           <wp:inline distT="0" distB="0" distL="0" distR="0">
-            <wp:extent cx="5543550" cy="552450"/>
+            <wp:extent cx="5544185" cy="553085"/>
             <wp:effectExtent l="0" t="0" r="0" b="0"/>
-            <wp:docPr id="73" name="Imagen 18"/>
+            <wp:docPr id="28" name="Imagen 18"/>
             <wp:cNvGraphicFramePr>
               <a:graphicFrameLocks xmlns:a="http://schemas.openxmlformats.org/drawingml/2006/main" noChangeAspect="1"/>
             </wp:cNvGraphicFramePr>
@@ -5182,7 +5278,7 @@
               <a:graphicData uri="http://schemas.openxmlformats.org/drawingml/2006/picture">
                 <pic:pic xmlns:pic="http://schemas.openxmlformats.org/drawingml/2006/picture">
                   <pic:nvPicPr>
-                    <pic:cNvPr id="32" name="Picture 32" descr="/Users/robertovelasquezdean/Library/Group Containers/L48J367XN4.com.infraware.PolarisOffice/EngineTemp/2553/fImage25581736551.png"/>
+                    <pic:cNvPr id="32" name="Picture 32" descr="/Users/robertovelasquezdean/Library/Group Containers/L48J367XN4.com.infraware.PolarisOffice/EngineTemp/2082/fImage25581736551.png"/>
                     <pic:cNvPicPr>
                       <a:picLocks noChangeAspect="1" noChangeArrowheads="1"/>
                     </pic:cNvPicPr>
@@ -5211,7 +5307,7 @@
                   <pic:spPr>
                     <a:xfrm>
                       <a:off x="0" y="0"/>
-                      <a:ext cx="5544185" cy="553085"/>
+                      <a:ext cx="5544820" cy="553720"/>
                     </a:xfrm>
                     <a:prstGeom prst="rect"/>
                     <a:ln cap="flat"/>
@@ -5660,9 +5756,9 @@
         </w:rPr>
         <w:drawing>
           <wp:inline distT="0" distB="0" distL="0" distR="0">
-            <wp:extent cx="419100" cy="1057275"/>
+            <wp:extent cx="419735" cy="1057910"/>
             <wp:effectExtent l="0" t="0" r="0" b="0"/>
-            <wp:docPr id="84" name="Imagen 19"/>
+            <wp:docPr id="29" name="Imagen 19"/>
             <wp:cNvGraphicFramePr>
               <a:graphicFrameLocks xmlns:a="http://schemas.openxmlformats.org/drawingml/2006/main" noChangeAspect="1"/>
             </wp:cNvGraphicFramePr>
@@ -5670,7 +5766,7 @@
               <a:graphicData uri="http://schemas.openxmlformats.org/drawingml/2006/picture">
                 <pic:pic xmlns:pic="http://schemas.openxmlformats.org/drawingml/2006/picture">
                   <pic:nvPicPr>
-                    <pic:cNvPr id="34" name="Picture 34" descr="/Users/robertovelasquezdean/Library/Group Containers/L48J367XN4.com.infraware.PolarisOffice/EngineTemp/2553/fImage4681841786.png"/>
+                    <pic:cNvPr id="34" name="Picture 34" descr="/Users/robertovelasquezdean/Library/Group Containers/L48J367XN4.com.infraware.PolarisOffice/EngineTemp/2082/fImage4681841786.png"/>
                     <pic:cNvPicPr>
                       <a:picLocks noChangeAspect="1" noChangeArrowheads="1"/>
                     </pic:cNvPicPr>
@@ -5699,7 +5795,7 @@
                   <pic:spPr>
                     <a:xfrm>
                       <a:off x="0" y="0"/>
-                      <a:ext cx="419735" cy="1057910"/>
+                      <a:ext cx="420370" cy="1058545"/>
                     </a:xfrm>
                     <a:prstGeom prst="rect"/>
                     <a:ln cap="flat"/>
@@ -5925,6 +6021,1778 @@
           <w:rFonts w:ascii="Times" w:eastAsia="Times" w:hAnsi="Times" w:hint="default"/>
         </w:rPr>
         <w:t xml:space="preserve">a uno, también; y, de paso, enlistar todo el contenido que tienen cada uno de ellos por separado.</w:t>
+      </w:r>
+    </w:p>
+    <w:p>
+      <w:pPr>
+        <w:numPr>
+          <w:ilvl w:val="0"/>
+          <w:numId w:val="0"/>
+        </w:numPr>
+        <w:jc w:val="left"/>
+        <w:spacing w:lineRule="auto" w:line="259" w:before="0" w:after="160"/>
+        <w:widowControl w:val="1"/>
+        <w:ind w:right="0" w:left="0" w:firstLine="0"/>
+        <w:rPr>
+          <w:spacing w:val="0"/>
+          <w:i w:val="0"/>
+          <w:b w:val="1"/>
+          <w:color w:val="000000"/>
+          <w:sz w:val="24"/>
+          <w:szCs w:val="24"/>
+          <w:rFonts w:ascii="Times" w:eastAsia="Times" w:hAnsi="Times" w:hint="default"/>
+        </w:rPr>
+        <w:wordWrap w:val="0"/>
+        <w:autoSpaceDE w:val="0"/>
+        <w:autoSpaceDN w:val="0"/>
+      </w:pPr>
+    </w:p>
+    <w:p>
+      <w:pPr>
+        <w:numPr>
+          <w:ilvl w:val="0"/>
+          <w:numId w:val="0"/>
+        </w:numPr>
+        <w:jc w:val="left"/>
+        <w:spacing w:lineRule="auto" w:line="259" w:before="0" w:after="160"/>
+        <w:widowControl w:val="1"/>
+        <w:ind w:right="0" w:left="0" w:firstLine="0"/>
+        <w:rPr>
+          <w:spacing w:val="0"/>
+          <w:i w:val="0"/>
+          <w:b w:val="1"/>
+          <w:color w:val="000000"/>
+          <w:sz w:val="24"/>
+          <w:szCs w:val="24"/>
+          <w:rFonts w:ascii="Times" w:eastAsia="Times" w:hAnsi="Times" w:hint="default"/>
+        </w:rPr>
+        <w:wordWrap w:val="0"/>
+        <w:autoSpaceDE w:val="0"/>
+        <w:autoSpaceDN w:val="0"/>
+      </w:pPr>
+      <w:r>
+        <w:rPr>
+          <w:spacing w:val="0"/>
+          <w:i w:val="0"/>
+          <w:b w:val="1"/>
+          <w:color w:val="000000"/>
+          <w:sz w:val="24"/>
+          <w:szCs w:val="24"/>
+          <w:rFonts w:ascii="Times" w:eastAsia="Times" w:hAnsi="Times" w:hint="default"/>
+        </w:rPr>
+        <w:t xml:space="preserve">Boot Targets</w:t>
+      </w:r>
+    </w:p>
+    <w:p>
+      <w:pPr>
+        <w:numPr>
+          <w:ilvl w:val="0"/>
+          <w:numId w:val="0"/>
+        </w:numPr>
+        <w:jc w:val="left"/>
+        <w:spacing w:lineRule="auto" w:line="259" w:before="0" w:after="160"/>
+        <w:widowControl w:val="1"/>
+        <w:ind w:right="0" w:left="0" w:firstLine="0"/>
+        <w:rPr>
+          <w:spacing w:val="0"/>
+          <w:i w:val="1"/>
+          <w:b w:val="1"/>
+          <w:color w:val="000000"/>
+          <w:sz w:val="20"/>
+          <w:szCs w:val="20"/>
+          <w:rFonts w:ascii="Times" w:eastAsia="Times" w:hAnsi="Times" w:hint="default"/>
+        </w:rPr>
+        <w:wordWrap w:val="0"/>
+        <w:autoSpaceDE w:val="0"/>
+        <w:autoSpaceDN w:val="0"/>
+      </w:pPr>
+      <w:r>
+        <w:rPr>
+          <w:spacing w:val="0"/>
+          <w:i w:val="0"/>
+          <w:b w:val="1"/>
+          <w:color w:val="000000"/>
+          <w:sz w:val="20"/>
+          <w:szCs w:val="20"/>
+          <w:rFonts w:ascii="Times" w:eastAsia="Times" w:hAnsi="Times" w:hint="default"/>
+        </w:rPr>
+        <w:t xml:space="preserve">Sobre qué son los </w:t>
+      </w:r>
+      <w:r>
+        <w:rPr>
+          <w:spacing w:val="0"/>
+          <w:i w:val="1"/>
+          <w:b w:val="1"/>
+          <w:color w:val="000000"/>
+          <w:sz w:val="20"/>
+          <w:szCs w:val="20"/>
+          <w:rFonts w:ascii="Times" w:eastAsia="Times" w:hAnsi="Times" w:hint="default"/>
+        </w:rPr>
+        <w:t xml:space="preserve">Boot Targets </w:t>
+      </w:r>
+      <w:r>
+        <w:rPr>
+          <w:spacing w:val="0"/>
+          <w:i w:val="0"/>
+          <w:b w:val="1"/>
+          <w:color w:val="000000"/>
+          <w:sz w:val="20"/>
+          <w:szCs w:val="20"/>
+          <w:rFonts w:ascii="Times" w:eastAsia="Times" w:hAnsi="Times" w:hint="default"/>
+        </w:rPr>
+        <w:t xml:space="preserve">y la relación que tienen con los </w:t>
+      </w:r>
+      <w:r>
+        <w:rPr>
+          <w:spacing w:val="0"/>
+          <w:i w:val="1"/>
+          <w:b w:val="1"/>
+          <w:color w:val="000000"/>
+          <w:sz w:val="20"/>
+          <w:szCs w:val="20"/>
+          <w:rFonts w:ascii="Times" w:eastAsia="Times" w:hAnsi="Times" w:hint="default"/>
+        </w:rPr>
+        <w:t xml:space="preserve">Run Levels </w:t>
+      </w:r>
+    </w:p>
+    <w:p>
+      <w:pPr>
+        <w:numPr>
+          <w:ilvl w:val="0"/>
+          <w:numId w:val="0"/>
+        </w:numPr>
+        <w:jc w:val="left"/>
+        <w:spacing w:lineRule="auto" w:line="259" w:before="0" w:after="160"/>
+        <w:widowControl w:val="1"/>
+        <w:ind w:right="0" w:left="0" w:firstLine="0"/>
+        <w:rPr>
+          <w:spacing w:val="0"/>
+          <w:i w:val="0"/>
+          <w:b w:val="0"/>
+          <w:color w:val="000000"/>
+          <w:sz w:val="20"/>
+          <w:szCs w:val="20"/>
+          <w:rFonts w:ascii="Times" w:eastAsia="Times" w:hAnsi="Times" w:hint="default"/>
+        </w:rPr>
+        <w:wordWrap w:val="0"/>
+        <w:autoSpaceDE w:val="0"/>
+        <w:autoSpaceDN w:val="0"/>
+      </w:pPr>
+      <w:r>
+        <w:rPr>
+          <w:spacing w:val="0"/>
+          <w:i w:val="1"/>
+          <w:b w:val="0"/>
+          <w:color w:val="000000"/>
+          <w:sz w:val="20"/>
+          <w:szCs w:val="20"/>
+          <w:rFonts w:ascii="Times" w:eastAsia="Times" w:hAnsi="Times" w:hint="default"/>
+        </w:rPr>
+        <w:t xml:space="preserve">Boot Targets</w:t>
+      </w:r>
+      <w:r>
+        <w:rPr>
+          <w:spacing w:val="0"/>
+          <w:i w:val="0"/>
+          <w:b w:val="0"/>
+          <w:color w:val="000000"/>
+          <w:sz w:val="20"/>
+          <w:szCs w:val="20"/>
+          <w:rFonts w:ascii="Times" w:eastAsia="Times" w:hAnsi="Times" w:hint="default"/>
+        </w:rPr>
+        <w:t xml:space="preserve"> es como el primo hermano de los </w:t>
+      </w:r>
+      <w:r>
+        <w:rPr>
+          <w:spacing w:val="0"/>
+          <w:i w:val="1"/>
+          <w:b w:val="0"/>
+          <w:color w:val="000000"/>
+          <w:sz w:val="20"/>
+          <w:szCs w:val="20"/>
+          <w:rFonts w:ascii="Times" w:eastAsia="Times" w:hAnsi="Times" w:hint="default"/>
+        </w:rPr>
+        <w:t xml:space="preserve">run levels </w:t>
+      </w:r>
+      <w:r>
+        <w:rPr>
+          <w:spacing w:val="0"/>
+          <w:i w:val="0"/>
+          <w:b w:val="0"/>
+          <w:color w:val="000000"/>
+          <w:sz w:val="20"/>
+          <w:szCs w:val="20"/>
+          <w:rFonts w:ascii="Times" w:eastAsia="Times" w:hAnsi="Times" w:hint="default"/>
+        </w:rPr>
+        <w:t xml:space="preserve">y, de hecho, hay equivalencia entre ambos; por </w:t>
+      </w:r>
+      <w:r>
+        <w:rPr>
+          <w:spacing w:val="0"/>
+          <w:i w:val="0"/>
+          <w:b w:val="0"/>
+          <w:color w:val="000000"/>
+          <w:sz w:val="20"/>
+          <w:szCs w:val="20"/>
+          <w:rFonts w:ascii="Times" w:eastAsia="Times" w:hAnsi="Times" w:hint="default"/>
+        </w:rPr>
+        <w:t xml:space="preserve">ejemplo, observemos lo siguiente: </w:t>
+      </w:r>
+    </w:p>
+    <w:p>
+      <w:pPr>
+        <w:numPr>
+          <w:ilvl w:val="0"/>
+          <w:numId w:val="0"/>
+        </w:numPr>
+        <w:jc w:val="left"/>
+        <w:spacing w:lineRule="auto" w:line="259" w:before="0" w:after="160"/>
+        <w:widowControl w:val="1"/>
+        <w:ind w:right="0" w:left="0" w:firstLine="0"/>
+        <w:rPr>
+          <w:spacing w:val="0"/>
+          <w:i w:val="0"/>
+          <w:b w:val="0"/>
+          <w:color w:val="000000"/>
+          <w:sz w:val="20"/>
+          <w:szCs w:val="20"/>
+          <w:rFonts w:ascii="Times" w:eastAsia="Times" w:hAnsi="Times" w:hint="default"/>
+        </w:rPr>
+        <w:wordWrap w:val="0"/>
+        <w:autoSpaceDE w:val="0"/>
+        <w:autoSpaceDN w:val="0"/>
+      </w:pPr>
+      <w:r>
+        <w:rPr>
+          <w:sz w:val="20"/>
+        </w:rPr>
+        <w:drawing>
+          <wp:inline distT="0" distB="0" distL="0" distR="0">
+            <wp:extent cx="5297805" cy="1988819"/>
+            <wp:effectExtent l="0" t="0" r="0" b="0"/>
+            <wp:docPr id="35" name="Imagen 20"/>
+            <wp:cNvGraphicFramePr>
+              <a:graphicFrameLocks xmlns:a="http://schemas.openxmlformats.org/drawingml/2006/main" noChangeAspect="1"/>
+            </wp:cNvGraphicFramePr>
+            <a:graphic xmlns:a="http://schemas.openxmlformats.org/drawingml/2006/main">
+              <a:graphicData uri="http://schemas.openxmlformats.org/drawingml/2006/picture">
+                <pic:pic xmlns:pic="http://schemas.openxmlformats.org/drawingml/2006/picture">
+                  <pic:nvPicPr>
+                    <pic:cNvPr id="36" name="Picture 36" descr="/Users/robertovelasquezdean/Library/Group Containers/L48J367XN4.com.infraware.PolarisOffice/EngineTemp/2082/fImage38438357391.png"/>
+                    <pic:cNvPicPr>
+                      <a:picLocks noChangeAspect="1" noChangeArrowheads="1"/>
+                    </pic:cNvPicPr>
+                  </pic:nvPicPr>
+                  <pic:blipFill>
+                    <a:blip r:embed="rId40">
+                      <a:extLst>
+                        <a:ext uri="{BEBA8EAE-BF5A-486C-A8C5-ECC9F3942E4B}">
+                          <a14:imgProps xmlns:a14="http://schemas.microsoft.com/office/drawing/2010/main">
+                            <a14:imgLayer r:embed="rId41">
+                              <a14:imgEffect>
+                                <a14:sharpenSoften amount="25000"/>
+                              </a14:imgEffect>
+                            </a14:imgLayer>
+                          </a14:imgProps>
+                        </a:ext>
+                        <a:ext uri="{28A0092B-C50C-407E-A947-70E740481C1C}">
+                          <a14:useLocalDpi xmlns:a14="http://schemas.microsoft.com/office/drawing/2010/main" val="0"/>
+                        </a:ext>
+                      </a:extLst>
+                    </a:blip>
+                    <a:stretch>
+                      <a:fillRect/>
+                    </a:stretch>
+                  </pic:blipFill>
+                  <pic:spPr>
+                    <a:xfrm>
+                      <a:off x="0" y="0"/>
+                      <a:ext cx="5298440" cy="1989455"/>
+                    </a:xfrm>
+                    <a:prstGeom prst="rect"/>
+                    <a:ln cap="flat"/>
+                  </pic:spPr>
+                </pic:pic>
+              </a:graphicData>
+            </a:graphic>
+          </wp:inline>
+        </w:drawing>
+      </w:r>
+    </w:p>
+    <w:p>
+      <w:pPr>
+        <w:numPr>
+          <w:ilvl w:val="0"/>
+          <w:numId w:val="0"/>
+        </w:numPr>
+        <w:jc w:val="left"/>
+        <w:spacing w:lineRule="auto" w:line="259" w:before="0" w:after="160"/>
+        <w:widowControl w:val="1"/>
+        <w:ind w:right="0" w:left="0" w:firstLine="0"/>
+        <w:rPr>
+          <w:spacing w:val="0"/>
+          <w:i w:val="0"/>
+          <w:b w:val="0"/>
+          <w:color w:val="000000"/>
+          <w:sz w:val="20"/>
+          <w:szCs w:val="20"/>
+          <w:rFonts w:ascii="Times" w:eastAsia="Times" w:hAnsi="Times" w:hint="default"/>
+        </w:rPr>
+        <w:wordWrap w:val="0"/>
+        <w:autoSpaceDE w:val="0"/>
+        <w:autoSpaceDN w:val="0"/>
+      </w:pPr>
+      <w:r>
+        <w:rPr>
+          <w:spacing w:val="0"/>
+          <w:i w:val="0"/>
+          <w:b w:val="0"/>
+          <w:color w:val="000000"/>
+          <w:sz w:val="20"/>
+          <w:szCs w:val="20"/>
+          <w:rFonts w:ascii="Times" w:eastAsia="Times" w:hAnsi="Times" w:hint="default"/>
+        </w:rPr>
+        <w:t xml:space="preserve">Mientras que en </w:t>
+      </w:r>
+      <w:r>
+        <w:rPr>
+          <w:spacing w:val="0"/>
+          <w:i w:val="0"/>
+          <w:b w:val="0"/>
+          <w:color w:val="000000"/>
+          <w:sz w:val="20"/>
+          <w:szCs w:val="20"/>
+          <w:rFonts w:ascii="Times" w:eastAsia="Times" w:hAnsi="Times" w:hint="default"/>
+        </w:rPr>
+        <w:t xml:space="preserve">SYSVINIT (SYSV) teníamos números como niveles de ejecución, </w:t>
+      </w:r>
+      <w:r>
+        <w:rPr>
+          <w:spacing w:val="0"/>
+          <w:i w:val="1"/>
+          <w:b w:val="0"/>
+          <w:color w:val="000000"/>
+          <w:sz w:val="20"/>
+          <w:szCs w:val="20"/>
+          <w:rFonts w:ascii="Times" w:eastAsia="Times" w:hAnsi="Times" w:hint="default"/>
+        </w:rPr>
+        <w:t xml:space="preserve">run levels,... </w:t>
+      </w:r>
+      <w:r>
+        <w:rPr>
+          <w:spacing w:val="0"/>
+          <w:i w:val="0"/>
+          <w:b w:val="0"/>
+          <w:color w:val="000000"/>
+          <w:sz w:val="20"/>
+          <w:szCs w:val="20"/>
+          <w:rFonts w:ascii="Times" w:eastAsia="Times" w:hAnsi="Times" w:hint="default"/>
+        </w:rPr>
+        <w:t xml:space="preserve">Aquí tenemos </w:t>
+      </w:r>
+      <w:r>
+        <w:rPr>
+          <w:spacing w:val="0"/>
+          <w:i w:val="1"/>
+          <w:b w:val="0"/>
+          <w:color w:val="000000"/>
+          <w:sz w:val="20"/>
+          <w:szCs w:val="20"/>
+          <w:rFonts w:ascii="Times" w:eastAsia="Times" w:hAnsi="Times" w:hint="default"/>
+        </w:rPr>
+        <w:t xml:space="preserve">“palabrejas” </w:t>
+      </w:r>
+      <w:r>
+        <w:rPr>
+          <w:spacing w:val="0"/>
+          <w:i w:val="0"/>
+          <w:b w:val="0"/>
+          <w:color w:val="000000"/>
+          <w:sz w:val="20"/>
+          <w:szCs w:val="20"/>
+          <w:rFonts w:ascii="Times" w:eastAsia="Times" w:hAnsi="Times" w:hint="default"/>
+        </w:rPr>
+        <w:t xml:space="preserve">que podrían reemplazar a dichos número de los </w:t>
+      </w:r>
+      <w:r>
+        <w:rPr>
+          <w:spacing w:val="0"/>
+          <w:i w:val="1"/>
+          <w:b w:val="0"/>
+          <w:color w:val="000000"/>
+          <w:sz w:val="20"/>
+          <w:szCs w:val="20"/>
+          <w:rFonts w:ascii="Times" w:eastAsia="Times" w:hAnsi="Times" w:hint="default"/>
+        </w:rPr>
+        <w:t xml:space="preserve">run levels; </w:t>
+      </w:r>
+      <w:r>
+        <w:rPr>
+          <w:spacing w:val="0"/>
+          <w:i w:val="0"/>
+          <w:b w:val="0"/>
+          <w:color w:val="000000"/>
+          <w:sz w:val="20"/>
+          <w:szCs w:val="20"/>
+          <w:rFonts w:ascii="Times" w:eastAsia="Times" w:hAnsi="Times" w:hint="default"/>
+        </w:rPr>
+        <w:t xml:space="preserve">con lo cual, se nos hará la vida más </w:t>
+      </w:r>
+      <w:r>
+        <w:rPr>
+          <w:spacing w:val="0"/>
+          <w:i w:val="1"/>
+          <w:b w:val="0"/>
+          <w:color w:val="000000"/>
+          <w:sz w:val="20"/>
+          <w:szCs w:val="20"/>
+          <w:rFonts w:ascii="Times" w:eastAsia="Times" w:hAnsi="Times" w:hint="default"/>
+        </w:rPr>
+        <w:t>fácil</w:t>
+      </w:r>
+      <w:r>
+        <w:rPr>
+          <w:spacing w:val="0"/>
+          <w:i w:val="0"/>
+          <w:b w:val="0"/>
+          <w:color w:val="000000"/>
+          <w:sz w:val="20"/>
+          <w:szCs w:val="20"/>
+          <w:rFonts w:ascii="Times" w:eastAsia="Times" w:hAnsi="Times" w:hint="default"/>
+        </w:rPr>
+        <w:t xml:space="preserve"> a la hora de elegir entre recordar los números de los </w:t>
+      </w:r>
+      <w:r>
+        <w:rPr>
+          <w:spacing w:val="0"/>
+          <w:i w:val="1"/>
+          <w:b w:val="0"/>
+          <w:color w:val="000000"/>
+          <w:sz w:val="20"/>
+          <w:szCs w:val="20"/>
+          <w:rFonts w:ascii="Times" w:eastAsia="Times" w:hAnsi="Times" w:hint="default"/>
+        </w:rPr>
+        <w:t xml:space="preserve">run levels </w:t>
+      </w:r>
+      <w:r>
+        <w:rPr>
+          <w:spacing w:val="0"/>
+          <w:i w:val="0"/>
+          <w:b w:val="0"/>
+          <w:color w:val="000000"/>
+          <w:sz w:val="20"/>
+          <w:szCs w:val="20"/>
+          <w:rFonts w:ascii="Times" w:eastAsia="Times" w:hAnsi="Times" w:hint="default"/>
+        </w:rPr>
+        <w:t xml:space="preserve">o, más bien, mejor, las palabrejas de los </w:t>
+      </w:r>
+      <w:r>
+        <w:rPr>
+          <w:spacing w:val="0"/>
+          <w:i w:val="1"/>
+          <w:b w:val="0"/>
+          <w:color w:val="000000"/>
+          <w:sz w:val="20"/>
+          <w:szCs w:val="20"/>
+          <w:rFonts w:ascii="Times" w:eastAsia="Times" w:hAnsi="Times" w:hint="default"/>
+        </w:rPr>
+        <w:t xml:space="preserve">boot targets</w:t>
+      </w:r>
+      <w:r>
+        <w:rPr>
+          <w:spacing w:val="0"/>
+          <w:i w:val="0"/>
+          <w:b w:val="0"/>
+          <w:color w:val="000000"/>
+          <w:sz w:val="20"/>
+          <w:szCs w:val="20"/>
+          <w:rFonts w:ascii="Times" w:eastAsia="Times" w:hAnsi="Times" w:hint="default"/>
+        </w:rPr>
+        <w:t xml:space="preserve">. </w:t>
+      </w:r>
+    </w:p>
+    <w:p>
+      <w:pPr>
+        <w:numPr>
+          <w:ilvl w:val="0"/>
+          <w:numId w:val="0"/>
+        </w:numPr>
+        <w:jc w:val="left"/>
+        <w:spacing w:lineRule="auto" w:line="259" w:before="0" w:after="160"/>
+        <w:widowControl w:val="1"/>
+        <w:ind w:right="0" w:left="0" w:firstLine="0"/>
+        <w:rPr>
+          <w:spacing w:val="0"/>
+          <w:i w:val="1"/>
+          <w:b w:val="1"/>
+          <w:color w:val="000000"/>
+          <w:sz w:val="20"/>
+          <w:szCs w:val="20"/>
+          <w:rFonts w:ascii="Times" w:eastAsia="Times" w:hAnsi="Times" w:hint="default"/>
+        </w:rPr>
+        <w:wordWrap w:val="0"/>
+        <w:autoSpaceDE w:val="0"/>
+        <w:autoSpaceDN w:val="0"/>
+      </w:pPr>
+      <w:r>
+        <w:rPr>
+          <w:spacing w:val="0"/>
+          <w:i w:val="1"/>
+          <w:b w:val="1"/>
+          <w:color w:val="000000"/>
+          <w:sz w:val="20"/>
+          <w:szCs w:val="20"/>
+          <w:rFonts w:ascii="Times" w:eastAsia="Times" w:hAnsi="Times" w:hint="default"/>
+        </w:rPr>
+        <w:t xml:space="preserve">Pongamos así:</w:t>
+      </w:r>
+    </w:p>
+    <w:p>
+      <w:pPr>
+        <w:numPr>
+          <w:ilvl w:val="0"/>
+          <w:numId w:val="0"/>
+        </w:numPr>
+        <w:jc w:val="left"/>
+        <w:spacing w:lineRule="auto" w:line="259" w:before="0" w:after="160"/>
+        <w:widowControl w:val="1"/>
+        <w:ind w:right="0" w:left="0" w:firstLine="0"/>
+        <w:rPr>
+          <w:spacing w:val="0"/>
+          <w:i w:val="1"/>
+          <w:b w:val="0"/>
+          <w:color w:val="000000"/>
+          <w:sz w:val="20"/>
+          <w:szCs w:val="20"/>
+          <w:rFonts w:ascii="Times" w:eastAsia="Times" w:hAnsi="Times" w:hint="default"/>
+        </w:rPr>
+        <w:wordWrap w:val="0"/>
+        <w:autoSpaceDE w:val="0"/>
+        <w:autoSpaceDN w:val="0"/>
+      </w:pPr>
+      <w:r>
+        <w:rPr>
+          <w:spacing w:val="0"/>
+          <w:i w:val="1"/>
+          <w:b w:val="0"/>
+          <w:color w:val="000000"/>
+          <w:sz w:val="20"/>
+          <w:szCs w:val="20"/>
+          <w:rFonts w:ascii="Times" w:eastAsia="Times" w:hAnsi="Times" w:hint="default"/>
+        </w:rPr>
+        <w:t xml:space="preserve">0 Halt </w:t>
+      </w:r>
+      <w:r>
+        <w:rPr>
+          <w:spacing w:val="0"/>
+          <w:i w:val="0"/>
+          <w:b w:val="0"/>
+          <w:color w:val="000000"/>
+          <w:sz w:val="20"/>
+          <w:szCs w:val="20"/>
+          <w:rFonts w:ascii="Times" w:eastAsia="Times" w:hAnsi="Times" w:hint="default"/>
+        </w:rPr>
+        <w:t xml:space="preserve">es para los </w:t>
+      </w:r>
+      <w:r>
+        <w:rPr>
+          <w:spacing w:val="0"/>
+          <w:i w:val="1"/>
+          <w:b w:val="0"/>
+          <w:color w:val="000000"/>
+          <w:sz w:val="20"/>
+          <w:szCs w:val="20"/>
+          <w:rFonts w:ascii="Times" w:eastAsia="Times" w:hAnsi="Times" w:hint="default"/>
+        </w:rPr>
+        <w:t xml:space="preserve">run levels </w:t>
+      </w:r>
+      <w:r>
+        <w:rPr>
+          <w:spacing w:val="0"/>
+          <w:i w:val="0"/>
+          <w:b w:val="0"/>
+          <w:color w:val="000000"/>
+          <w:sz w:val="20"/>
+          <w:szCs w:val="20"/>
+          <w:rFonts w:ascii="Times" w:eastAsia="Times" w:hAnsi="Times" w:hint="default"/>
+        </w:rPr>
+        <w:t xml:space="preserve">como lo es </w:t>
+      </w:r>
+      <w:r>
+        <w:rPr>
+          <w:spacing w:val="0"/>
+          <w:i w:val="1"/>
+          <w:b w:val="0"/>
+          <w:color w:val="000000"/>
+          <w:sz w:val="20"/>
+          <w:szCs w:val="20"/>
+          <w:rFonts w:ascii="Times" w:eastAsia="Times" w:hAnsi="Times" w:hint="default"/>
+        </w:rPr>
+        <w:t xml:space="preserve">poweroff </w:t>
+      </w:r>
+      <w:r>
+        <w:rPr>
+          <w:spacing w:val="0"/>
+          <w:i w:val="0"/>
+          <w:b w:val="0"/>
+          <w:color w:val="000000"/>
+          <w:sz w:val="20"/>
+          <w:szCs w:val="20"/>
+          <w:rFonts w:ascii="Times" w:eastAsia="Times" w:hAnsi="Times" w:hint="default"/>
+        </w:rPr>
+        <w:t xml:space="preserve">para los </w:t>
+      </w:r>
+      <w:r>
+        <w:rPr>
+          <w:spacing w:val="0"/>
+          <w:i w:val="1"/>
+          <w:b w:val="0"/>
+          <w:color w:val="000000"/>
+          <w:sz w:val="20"/>
+          <w:szCs w:val="20"/>
+          <w:rFonts w:ascii="Times" w:eastAsia="Times" w:hAnsi="Times" w:hint="default"/>
+        </w:rPr>
+        <w:t xml:space="preserve">Boot Targets </w:t>
+      </w:r>
+    </w:p>
+    <w:p>
+      <w:pPr>
+        <w:numPr>
+          <w:ilvl w:val="0"/>
+          <w:numId w:val="0"/>
+        </w:numPr>
+        <w:jc w:val="left"/>
+        <w:spacing w:lineRule="auto" w:line="259" w:before="0" w:after="160"/>
+        <w:widowControl w:val="1"/>
+        <w:ind w:right="0" w:left="0" w:firstLine="0"/>
+        <w:rPr>
+          <w:spacing w:val="0"/>
+          <w:i w:val="0"/>
+          <w:b w:val="0"/>
+          <w:color w:val="000000"/>
+          <w:sz w:val="20"/>
+          <w:szCs w:val="20"/>
+          <w:rFonts w:ascii="Times" w:eastAsia="Times" w:hAnsi="Times" w:hint="default"/>
+        </w:rPr>
+        <w:wordWrap w:val="0"/>
+        <w:autoSpaceDE w:val="0"/>
+        <w:autoSpaceDN w:val="0"/>
+      </w:pPr>
+      <w:r>
+        <w:rPr>
+          <w:spacing w:val="0"/>
+          <w:i w:val="1"/>
+          <w:b w:val="0"/>
+          <w:color w:val="000000"/>
+          <w:sz w:val="20"/>
+          <w:szCs w:val="20"/>
+          <w:rFonts w:ascii="Times" w:eastAsia="Times" w:hAnsi="Times" w:hint="default"/>
+        </w:rPr>
+        <w:t xml:space="preserve">1 Single user mode </w:t>
+      </w:r>
+      <w:r>
+        <w:rPr>
+          <w:spacing w:val="0"/>
+          <w:i w:val="0"/>
+          <w:b w:val="0"/>
+          <w:color w:val="000000"/>
+          <w:sz w:val="20"/>
+          <w:szCs w:val="20"/>
+          <w:rFonts w:ascii="Times" w:eastAsia="Times" w:hAnsi="Times" w:hint="default"/>
+        </w:rPr>
+        <w:t xml:space="preserve">es para los </w:t>
+      </w:r>
+      <w:r>
+        <w:rPr>
+          <w:spacing w:val="0"/>
+          <w:i w:val="1"/>
+          <w:b w:val="0"/>
+          <w:color w:val="000000"/>
+          <w:sz w:val="20"/>
+          <w:szCs w:val="20"/>
+          <w:rFonts w:ascii="Times" w:eastAsia="Times" w:hAnsi="Times" w:hint="default"/>
+        </w:rPr>
+        <w:t xml:space="preserve">run levels </w:t>
+      </w:r>
+      <w:r>
+        <w:rPr>
+          <w:spacing w:val="0"/>
+          <w:i w:val="0"/>
+          <w:b w:val="0"/>
+          <w:color w:val="000000"/>
+          <w:sz w:val="20"/>
+          <w:szCs w:val="20"/>
+          <w:rFonts w:ascii="Times" w:eastAsia="Times" w:hAnsi="Times" w:hint="default"/>
+        </w:rPr>
+        <w:t xml:space="preserve">como lo es </w:t>
+      </w:r>
+      <w:r>
+        <w:rPr>
+          <w:spacing w:val="0"/>
+          <w:i w:val="1"/>
+          <w:b w:val="0"/>
+          <w:color w:val="000000"/>
+          <w:sz w:val="20"/>
+          <w:szCs w:val="20"/>
+          <w:rFonts w:ascii="Times" w:eastAsia="Times" w:hAnsi="Times" w:hint="default"/>
+        </w:rPr>
+        <w:t xml:space="preserve">rescue </w:t>
+      </w:r>
+      <w:r>
+        <w:rPr>
+          <w:spacing w:val="0"/>
+          <w:i w:val="0"/>
+          <w:b w:val="0"/>
+          <w:color w:val="000000"/>
+          <w:sz w:val="20"/>
+          <w:szCs w:val="20"/>
+          <w:rFonts w:ascii="Times" w:eastAsia="Times" w:hAnsi="Times" w:hint="default"/>
+        </w:rPr>
+        <w:t xml:space="preserve">para los </w:t>
+      </w:r>
+      <w:r>
+        <w:rPr>
+          <w:spacing w:val="0"/>
+          <w:i w:val="1"/>
+          <w:b w:val="0"/>
+          <w:color w:val="000000"/>
+          <w:sz w:val="20"/>
+          <w:szCs w:val="20"/>
+          <w:rFonts w:ascii="Times" w:eastAsia="Times" w:hAnsi="Times" w:hint="default"/>
+        </w:rPr>
+        <w:t xml:space="preserve">Boot Targets </w:t>
+      </w:r>
+    </w:p>
+    <w:p>
+      <w:pPr>
+        <w:numPr>
+          <w:ilvl w:val="0"/>
+          <w:numId w:val="0"/>
+        </w:numPr>
+        <w:jc w:val="left"/>
+        <w:spacing w:lineRule="auto" w:line="259" w:before="0" w:after="160"/>
+        <w:widowControl w:val="1"/>
+        <w:ind w:right="0" w:left="0" w:firstLine="0"/>
+        <w:rPr>
+          <w:spacing w:val="0"/>
+          <w:i w:val="1"/>
+          <w:b w:val="0"/>
+          <w:color w:val="000000"/>
+          <w:sz w:val="20"/>
+          <w:szCs w:val="20"/>
+          <w:rFonts w:ascii="Times" w:eastAsia="Times" w:hAnsi="Times" w:hint="default"/>
+        </w:rPr>
+        <w:wordWrap w:val="0"/>
+        <w:autoSpaceDE w:val="0"/>
+        <w:autoSpaceDN w:val="0"/>
+      </w:pPr>
+      <w:r>
+        <w:rPr>
+          <w:spacing w:val="0"/>
+          <w:i w:val="1"/>
+          <w:b w:val="0"/>
+          <w:color w:val="000000"/>
+          <w:sz w:val="20"/>
+          <w:szCs w:val="20"/>
+          <w:rFonts w:ascii="Times" w:eastAsia="Times" w:hAnsi="Times" w:hint="default"/>
+        </w:rPr>
+        <w:t xml:space="preserve">3 multiuser cli </w:t>
+      </w:r>
+      <w:r>
+        <w:rPr>
+          <w:spacing w:val="0"/>
+          <w:i w:val="0"/>
+          <w:b w:val="0"/>
+          <w:color w:val="000000"/>
+          <w:sz w:val="20"/>
+          <w:szCs w:val="20"/>
+          <w:rFonts w:ascii="Times" w:eastAsia="Times" w:hAnsi="Times" w:hint="default"/>
+        </w:rPr>
+        <w:t xml:space="preserve">es para los </w:t>
+      </w:r>
+      <w:r>
+        <w:rPr>
+          <w:spacing w:val="0"/>
+          <w:i w:val="1"/>
+          <w:b w:val="0"/>
+          <w:color w:val="000000"/>
+          <w:sz w:val="20"/>
+          <w:szCs w:val="20"/>
+          <w:rFonts w:ascii="Times" w:eastAsia="Times" w:hAnsi="Times" w:hint="default"/>
+        </w:rPr>
+        <w:t xml:space="preserve">run levels </w:t>
+      </w:r>
+      <w:r>
+        <w:rPr>
+          <w:spacing w:val="0"/>
+          <w:i w:val="0"/>
+          <w:b w:val="0"/>
+          <w:color w:val="000000"/>
+          <w:sz w:val="20"/>
+          <w:szCs w:val="20"/>
+          <w:rFonts w:ascii="Times" w:eastAsia="Times" w:hAnsi="Times" w:hint="default"/>
+        </w:rPr>
+        <w:t xml:space="preserve">como lo es </w:t>
+      </w:r>
+      <w:r>
+        <w:rPr>
+          <w:spacing w:val="0"/>
+          <w:i w:val="1"/>
+          <w:b w:val="0"/>
+          <w:color w:val="000000"/>
+          <w:sz w:val="20"/>
+          <w:szCs w:val="20"/>
+          <w:rFonts w:ascii="Times" w:eastAsia="Times" w:hAnsi="Times" w:hint="default"/>
+        </w:rPr>
+        <w:t xml:space="preserve">Multi-user </w:t>
+      </w:r>
+      <w:r>
+        <w:rPr>
+          <w:spacing w:val="0"/>
+          <w:i w:val="0"/>
+          <w:b w:val="0"/>
+          <w:color w:val="000000"/>
+          <w:sz w:val="20"/>
+          <w:szCs w:val="20"/>
+          <w:rFonts w:ascii="Times" w:eastAsia="Times" w:hAnsi="Times" w:hint="default"/>
+        </w:rPr>
+        <w:t xml:space="preserve">para los </w:t>
+      </w:r>
+      <w:r>
+        <w:rPr>
+          <w:spacing w:val="0"/>
+          <w:i w:val="1"/>
+          <w:b w:val="0"/>
+          <w:color w:val="000000"/>
+          <w:sz w:val="20"/>
+          <w:szCs w:val="20"/>
+          <w:rFonts w:ascii="Times" w:eastAsia="Times" w:hAnsi="Times" w:hint="default"/>
+        </w:rPr>
+        <w:t xml:space="preserve">Boot Targets</w:t>
+      </w:r>
+    </w:p>
+    <w:p>
+      <w:pPr>
+        <w:numPr>
+          <w:ilvl w:val="0"/>
+          <w:numId w:val="0"/>
+        </w:numPr>
+        <w:jc w:val="left"/>
+        <w:spacing w:lineRule="auto" w:line="259" w:before="0" w:after="160"/>
+        <w:widowControl w:val="1"/>
+        <w:ind w:right="0" w:left="0" w:firstLine="0"/>
+        <w:rPr>
+          <w:spacing w:val="0"/>
+          <w:i w:val="0"/>
+          <w:b w:val="0"/>
+          <w:color w:val="000000"/>
+          <w:sz w:val="20"/>
+          <w:szCs w:val="20"/>
+          <w:rFonts w:ascii="Times" w:eastAsia="Times" w:hAnsi="Times" w:hint="default"/>
+        </w:rPr>
+        <w:wordWrap w:val="0"/>
+        <w:autoSpaceDE w:val="0"/>
+        <w:autoSpaceDN w:val="0"/>
+      </w:pPr>
+      <w:r>
+        <w:rPr>
+          <w:spacing w:val="0"/>
+          <w:i w:val="1"/>
+          <w:b w:val="0"/>
+          <w:color w:val="000000"/>
+          <w:sz w:val="20"/>
+          <w:szCs w:val="20"/>
+          <w:rFonts w:ascii="Times" w:eastAsia="Times" w:hAnsi="Times" w:hint="default"/>
+        </w:rPr>
+        <w:t xml:space="preserve">5 multiuser GUI </w:t>
+      </w:r>
+      <w:r>
+        <w:rPr>
+          <w:spacing w:val="0"/>
+          <w:i w:val="0"/>
+          <w:b w:val="0"/>
+          <w:color w:val="000000"/>
+          <w:sz w:val="20"/>
+          <w:szCs w:val="20"/>
+          <w:rFonts w:ascii="Times" w:eastAsia="Times" w:hAnsi="Times" w:hint="default"/>
+        </w:rPr>
+        <w:t xml:space="preserve">es para los </w:t>
+      </w:r>
+      <w:r>
+        <w:rPr>
+          <w:spacing w:val="0"/>
+          <w:i w:val="1"/>
+          <w:b w:val="0"/>
+          <w:color w:val="000000"/>
+          <w:sz w:val="20"/>
+          <w:szCs w:val="20"/>
+          <w:rFonts w:ascii="Times" w:eastAsia="Times" w:hAnsi="Times" w:hint="default"/>
+        </w:rPr>
+        <w:t xml:space="preserve">run levels </w:t>
+      </w:r>
+      <w:r>
+        <w:rPr>
+          <w:spacing w:val="0"/>
+          <w:i w:val="0"/>
+          <w:b w:val="0"/>
+          <w:color w:val="000000"/>
+          <w:sz w:val="20"/>
+          <w:szCs w:val="20"/>
+          <w:rFonts w:ascii="Times" w:eastAsia="Times" w:hAnsi="Times" w:hint="default"/>
+        </w:rPr>
+        <w:t xml:space="preserve">como lo es </w:t>
+      </w:r>
+      <w:r>
+        <w:rPr>
+          <w:spacing w:val="0"/>
+          <w:i w:val="1"/>
+          <w:b w:val="0"/>
+          <w:color w:val="000000"/>
+          <w:sz w:val="20"/>
+          <w:szCs w:val="20"/>
+          <w:rFonts w:ascii="Times" w:eastAsia="Times" w:hAnsi="Times" w:hint="default"/>
+        </w:rPr>
+        <w:t xml:space="preserve">graphical </w:t>
+      </w:r>
+      <w:r>
+        <w:rPr>
+          <w:spacing w:val="0"/>
+          <w:i w:val="0"/>
+          <w:b w:val="0"/>
+          <w:color w:val="000000"/>
+          <w:sz w:val="20"/>
+          <w:szCs w:val="20"/>
+          <w:rFonts w:ascii="Times" w:eastAsia="Times" w:hAnsi="Times" w:hint="default"/>
+        </w:rPr>
+        <w:t xml:space="preserve">para los </w:t>
+      </w:r>
+      <w:r>
+        <w:rPr>
+          <w:spacing w:val="0"/>
+          <w:i w:val="1"/>
+          <w:b w:val="0"/>
+          <w:color w:val="000000"/>
+          <w:sz w:val="20"/>
+          <w:szCs w:val="20"/>
+          <w:rFonts w:ascii="Times" w:eastAsia="Times" w:hAnsi="Times" w:hint="default"/>
+        </w:rPr>
+        <w:t xml:space="preserve">Boot Targets </w:t>
+      </w:r>
+    </w:p>
+    <w:p>
+      <w:pPr>
+        <w:numPr>
+          <w:ilvl w:val="0"/>
+          <w:numId w:val="0"/>
+        </w:numPr>
+        <w:jc w:val="left"/>
+        <w:spacing w:lineRule="auto" w:line="259" w:before="0" w:after="160"/>
+        <w:widowControl w:val="1"/>
+        <w:ind w:right="0" w:left="0" w:firstLine="0"/>
+        <w:rPr>
+          <w:spacing w:val="0"/>
+          <w:i w:val="1"/>
+          <w:b w:val="0"/>
+          <w:color w:val="000000"/>
+          <w:sz w:val="20"/>
+          <w:szCs w:val="20"/>
+          <w:rFonts w:ascii="Times" w:eastAsia="Times" w:hAnsi="Times" w:hint="default"/>
+        </w:rPr>
+        <w:wordWrap w:val="0"/>
+        <w:autoSpaceDE w:val="0"/>
+        <w:autoSpaceDN w:val="0"/>
+      </w:pPr>
+      <w:r>
+        <w:rPr>
+          <w:spacing w:val="0"/>
+          <w:i w:val="1"/>
+          <w:b w:val="0"/>
+          <w:color w:val="000000"/>
+          <w:sz w:val="20"/>
+          <w:szCs w:val="20"/>
+          <w:rFonts w:ascii="Times" w:eastAsia="Times" w:hAnsi="Times" w:hint="default"/>
+        </w:rPr>
+        <w:t xml:space="preserve">6 reinicio </w:t>
+      </w:r>
+      <w:r>
+        <w:rPr>
+          <w:spacing w:val="0"/>
+          <w:i w:val="0"/>
+          <w:b w:val="0"/>
+          <w:color w:val="000000"/>
+          <w:sz w:val="20"/>
+          <w:szCs w:val="20"/>
+          <w:rFonts w:ascii="Times" w:eastAsia="Times" w:hAnsi="Times" w:hint="default"/>
+        </w:rPr>
+        <w:t xml:space="preserve">es para los </w:t>
+      </w:r>
+      <w:r>
+        <w:rPr>
+          <w:spacing w:val="0"/>
+          <w:i w:val="1"/>
+          <w:b w:val="0"/>
+          <w:color w:val="000000"/>
+          <w:sz w:val="20"/>
+          <w:szCs w:val="20"/>
+          <w:rFonts w:ascii="Times" w:eastAsia="Times" w:hAnsi="Times" w:hint="default"/>
+        </w:rPr>
+        <w:t xml:space="preserve">run levels </w:t>
+      </w:r>
+      <w:r>
+        <w:rPr>
+          <w:spacing w:val="0"/>
+          <w:i w:val="0"/>
+          <w:b w:val="0"/>
+          <w:color w:val="000000"/>
+          <w:sz w:val="20"/>
+          <w:szCs w:val="20"/>
+          <w:rFonts w:ascii="Times" w:eastAsia="Times" w:hAnsi="Times" w:hint="default"/>
+        </w:rPr>
+        <w:t xml:space="preserve">como lo es </w:t>
+      </w:r>
+      <w:r>
+        <w:rPr>
+          <w:spacing w:val="0"/>
+          <w:i w:val="1"/>
+          <w:b w:val="0"/>
+          <w:color w:val="000000"/>
+          <w:sz w:val="20"/>
+          <w:szCs w:val="20"/>
+          <w:rFonts w:ascii="Times" w:eastAsia="Times" w:hAnsi="Times" w:hint="default"/>
+        </w:rPr>
+        <w:t xml:space="preserve">reboot </w:t>
+      </w:r>
+      <w:r>
+        <w:rPr>
+          <w:spacing w:val="0"/>
+          <w:i w:val="0"/>
+          <w:b w:val="0"/>
+          <w:color w:val="000000"/>
+          <w:sz w:val="20"/>
+          <w:szCs w:val="20"/>
+          <w:rFonts w:ascii="Times" w:eastAsia="Times" w:hAnsi="Times" w:hint="default"/>
+        </w:rPr>
+        <w:t xml:space="preserve">para los </w:t>
+      </w:r>
+      <w:r>
+        <w:rPr>
+          <w:spacing w:val="0"/>
+          <w:i w:val="1"/>
+          <w:b w:val="0"/>
+          <w:color w:val="000000"/>
+          <w:sz w:val="20"/>
+          <w:szCs w:val="20"/>
+          <w:rFonts w:ascii="Times" w:eastAsia="Times" w:hAnsi="Times" w:hint="default"/>
+        </w:rPr>
+        <w:t xml:space="preserve">Boot Targets </w:t>
+      </w:r>
+    </w:p>
+    <w:p>
+      <w:pPr>
+        <w:numPr>
+          <w:ilvl w:val="0"/>
+          <w:numId w:val="0"/>
+        </w:numPr>
+        <w:jc w:val="left"/>
+        <w:spacing w:lineRule="auto" w:line="259" w:before="0" w:after="160"/>
+        <w:widowControl w:val="1"/>
+        <w:ind w:right="0" w:left="0" w:firstLine="0"/>
+        <w:rPr>
+          <w:spacing w:val="0"/>
+          <w:i w:val="0"/>
+          <w:b w:val="1"/>
+          <w:color w:val="000000"/>
+          <w:sz w:val="20"/>
+          <w:szCs w:val="20"/>
+          <w:rFonts w:ascii="Times" w:eastAsia="Times" w:hAnsi="Times" w:hint="default"/>
+        </w:rPr>
+        <w:wordWrap w:val="0"/>
+        <w:autoSpaceDE w:val="0"/>
+        <w:autoSpaceDN w:val="0"/>
+      </w:pPr>
+      <w:r>
+        <w:rPr>
+          <w:spacing w:val="0"/>
+          <w:i w:val="0"/>
+          <w:b w:val="1"/>
+          <w:color w:val="000000"/>
+          <w:sz w:val="20"/>
+          <w:szCs w:val="20"/>
+          <w:rFonts w:ascii="Times" w:eastAsia="Times" w:hAnsi="Times" w:hint="default"/>
+        </w:rPr>
+        <w:t xml:space="preserve">Luego, si ahora en adelante vamos a usar los </w:t>
+      </w:r>
+      <w:r>
+        <w:rPr>
+          <w:spacing w:val="0"/>
+          <w:i w:val="1"/>
+          <w:b w:val="1"/>
+          <w:color w:val="000000"/>
+          <w:sz w:val="20"/>
+          <w:szCs w:val="20"/>
+          <w:rFonts w:ascii="Times" w:eastAsia="Times" w:hAnsi="Times" w:hint="default"/>
+        </w:rPr>
+        <w:t xml:space="preserve">Boot Targets, entonces ¿cómo cambiamos de Boot Target? </w:t>
+      </w:r>
+      <w:r>
+        <w:rPr>
+          <w:spacing w:val="0"/>
+          <w:i w:val="0"/>
+          <w:b w:val="1"/>
+          <w:color w:val="000000"/>
+          <w:sz w:val="20"/>
+          <w:szCs w:val="20"/>
+          <w:rFonts w:ascii="Times" w:eastAsia="Times" w:hAnsi="Times" w:hint="default"/>
+        </w:rPr>
+        <w:t xml:space="preserve">Sabemos cambiar de </w:t>
+      </w:r>
+      <w:r>
+        <w:rPr>
+          <w:spacing w:val="0"/>
+          <w:i w:val="1"/>
+          <w:b w:val="1"/>
+          <w:color w:val="000000"/>
+          <w:sz w:val="20"/>
+          <w:szCs w:val="20"/>
+          <w:rFonts w:ascii="Times" w:eastAsia="Times" w:hAnsi="Times" w:hint="default"/>
+        </w:rPr>
+        <w:t xml:space="preserve">run level</w:t>
+      </w:r>
+      <w:r>
+        <w:rPr>
+          <w:spacing w:val="0"/>
+          <w:i w:val="0"/>
+          <w:b w:val="1"/>
+          <w:color w:val="000000"/>
+          <w:sz w:val="20"/>
+          <w:szCs w:val="20"/>
+          <w:rFonts w:ascii="Times" w:eastAsia="Times" w:hAnsi="Times" w:hint="default"/>
+        </w:rPr>
+        <w:t xml:space="preserve">, pero, no sabemos hacer lo propio con los Boot Targets. Veamos cómo se </w:t>
+      </w:r>
+      <w:r>
+        <w:rPr>
+          <w:spacing w:val="0"/>
+          <w:i w:val="0"/>
+          <w:b w:val="1"/>
+          <w:color w:val="000000"/>
+          <w:sz w:val="20"/>
+          <w:szCs w:val="20"/>
+          <w:rFonts w:ascii="Times" w:eastAsia="Times" w:hAnsi="Times" w:hint="default"/>
+        </w:rPr>
+        <w:t>procede.</w:t>
+      </w:r>
+    </w:p>
+    <w:p>
+      <w:pPr>
+        <w:numPr>
+          <w:ilvl w:val="0"/>
+          <w:numId w:val="0"/>
+        </w:numPr>
+        <w:jc w:val="left"/>
+        <w:spacing w:lineRule="auto" w:line="259" w:before="0" w:after="160"/>
+        <w:widowControl w:val="1"/>
+        <w:ind w:right="0" w:left="0" w:firstLine="0"/>
+        <w:rPr>
+          <w:spacing w:val="0"/>
+          <w:i w:val="0"/>
+          <w:b w:val="0"/>
+          <w:color w:val="000000"/>
+          <w:sz w:val="20"/>
+          <w:szCs w:val="20"/>
+          <w:rFonts w:ascii="Times" w:eastAsia="Times" w:hAnsi="Times" w:hint="default"/>
+        </w:rPr>
+        <w:wordWrap w:val="0"/>
+        <w:autoSpaceDE w:val="0"/>
+        <w:autoSpaceDN w:val="0"/>
+      </w:pPr>
+      <w:r>
+        <w:rPr>
+          <w:spacing w:val="0"/>
+          <w:i w:val="0"/>
+          <w:b w:val="0"/>
+          <w:color w:val="000000"/>
+          <w:sz w:val="20"/>
+          <w:szCs w:val="20"/>
+          <w:rFonts w:ascii="Times" w:eastAsia="Times" w:hAnsi="Times" w:hint="default"/>
+        </w:rPr>
+        <w:t xml:space="preserve">Acá nos vamos a asistir de la herramienta </w:t>
+      </w:r>
+      <w:r>
+        <w:rPr>
+          <w:spacing w:val="0"/>
+          <w:i w:val="1"/>
+          <w:b w:val="1"/>
+          <w:color w:val="000000"/>
+          <w:sz w:val="20"/>
+          <w:szCs w:val="20"/>
+          <w:rFonts w:ascii="Times" w:eastAsia="Times" w:hAnsi="Times" w:hint="default"/>
+        </w:rPr>
+        <w:t xml:space="preserve">Systemctl </w:t>
+      </w:r>
+      <w:r>
+        <w:rPr>
+          <w:spacing w:val="0"/>
+          <w:i w:val="0"/>
+          <w:b w:val="0"/>
+          <w:color w:val="000000"/>
+          <w:sz w:val="20"/>
+          <w:szCs w:val="20"/>
+          <w:rFonts w:ascii="Times" w:eastAsia="Times" w:hAnsi="Times" w:hint="default"/>
+        </w:rPr>
+        <w:t xml:space="preserve">para poder lograr el cambio entre Boot Targets (y de paso </w:t>
+      </w:r>
+      <w:r>
+        <w:rPr>
+          <w:spacing w:val="0"/>
+          <w:i w:val="0"/>
+          <w:b w:val="0"/>
+          <w:color w:val="000000"/>
+          <w:sz w:val="20"/>
+          <w:szCs w:val="20"/>
+          <w:rFonts w:ascii="Times" w:eastAsia="Times" w:hAnsi="Times" w:hint="default"/>
+        </w:rPr>
+        <w:t xml:space="preserve">ejecutarlo), se tendría que correr el siguiente comando en consola: </w:t>
+      </w:r>
+      <w:r>
+        <w:rPr>
+          <w:spacing w:val="0"/>
+          <w:i w:val="1"/>
+          <w:b w:val="1"/>
+          <w:color w:val="000000"/>
+          <w:sz w:val="20"/>
+          <w:szCs w:val="20"/>
+          <w:rFonts w:ascii="Times" w:eastAsia="Times" w:hAnsi="Times" w:hint="default"/>
+        </w:rPr>
+        <w:t xml:space="preserve">Systemctl isolate + </w:t>
+      </w:r>
+      <w:r>
+        <w:rPr>
+          <w:spacing w:val="0"/>
+          <w:i w:val="0"/>
+          <w:b w:val="0"/>
+          <w:color w:val="000000"/>
+          <w:sz w:val="20"/>
+          <w:szCs w:val="20"/>
+          <w:rFonts w:ascii="Times" w:eastAsia="Times" w:hAnsi="Times" w:hint="default"/>
+        </w:rPr>
+        <w:t>nombre</w:t>
+      </w:r>
+      <w:r>
+        <w:rPr>
+          <w:spacing w:val="0"/>
+          <w:i w:val="1"/>
+          <w:b w:val="1"/>
+          <w:color w:val="000000"/>
+          <w:sz w:val="20"/>
+          <w:szCs w:val="20"/>
+          <w:rFonts w:ascii="Times" w:eastAsia="Times" w:hAnsi="Times" w:hint="default"/>
+        </w:rPr>
+        <w:t xml:space="preserve"> Boot Target </w:t>
+      </w:r>
+      <w:r>
+        <w:rPr>
+          <w:spacing w:val="0"/>
+          <w:i w:val="0"/>
+          <w:b w:val="0"/>
+          <w:color w:val="000000"/>
+          <w:sz w:val="20"/>
+          <w:szCs w:val="20"/>
+          <w:rFonts w:ascii="Times" w:eastAsia="Times" w:hAnsi="Times" w:hint="default"/>
+        </w:rPr>
+        <w:t xml:space="preserve">destino; entonces, de la anterior forma, es como se ejecutaría cada uno de los posibles </w:t>
+      </w:r>
+      <w:r>
+        <w:rPr>
+          <w:spacing w:val="0"/>
+          <w:i w:val="1"/>
+          <w:b w:val="1"/>
+          <w:color w:val="000000"/>
+          <w:sz w:val="20"/>
+          <w:szCs w:val="20"/>
+          <w:rFonts w:ascii="Times" w:eastAsia="Times" w:hAnsi="Times" w:hint="default"/>
+        </w:rPr>
+        <w:t xml:space="preserve">Boot targets </w:t>
+      </w:r>
+      <w:r>
+        <w:rPr>
+          <w:spacing w:val="0"/>
+          <w:i w:val="0"/>
+          <w:b w:val="0"/>
+          <w:color w:val="000000"/>
+          <w:sz w:val="20"/>
+          <w:szCs w:val="20"/>
+          <w:rFonts w:ascii="Times" w:eastAsia="Times" w:hAnsi="Times" w:hint="default"/>
+        </w:rPr>
+        <w:t xml:space="preserve">que pasemos.</w:t>
+      </w:r>
+    </w:p>
+    <w:p>
+      <w:pPr>
+        <w:numPr>
+          <w:ilvl w:val="0"/>
+          <w:numId w:val="0"/>
+        </w:numPr>
+        <w:jc w:val="left"/>
+        <w:spacing w:lineRule="auto" w:line="259" w:before="0" w:after="160"/>
+        <w:widowControl w:val="1"/>
+        <w:ind w:right="0" w:left="0" w:firstLine="0"/>
+        <w:rPr>
+          <w:spacing w:val="0"/>
+          <w:i w:val="1"/>
+          <w:b w:val="1"/>
+          <w:color w:val="000000"/>
+          <w:sz w:val="20"/>
+          <w:szCs w:val="20"/>
+          <w:rFonts w:ascii="Times" w:eastAsia="Times" w:hAnsi="Times" w:hint="default"/>
+        </w:rPr>
+        <w:wordWrap w:val="0"/>
+        <w:autoSpaceDE w:val="0"/>
+        <w:autoSpaceDN w:val="0"/>
+      </w:pPr>
+      <w:r>
+        <w:rPr>
+          <w:spacing w:val="0"/>
+          <w:i w:val="0"/>
+          <w:b w:val="0"/>
+          <w:color w:val="000000"/>
+          <w:sz w:val="20"/>
+          <w:szCs w:val="20"/>
+          <w:rFonts w:ascii="Times" w:eastAsia="Times" w:hAnsi="Times" w:hint="default"/>
+        </w:rPr>
+        <w:t xml:space="preserve">Es decir, pongamos el siguiente caso, por ejemplo: Si queremos que se reinicie el ordenador,... tendríamos que </w:t>
+      </w:r>
+      <w:r>
+        <w:rPr>
+          <w:spacing w:val="0"/>
+          <w:i w:val="0"/>
+          <w:b w:val="0"/>
+          <w:color w:val="000000"/>
+          <w:sz w:val="20"/>
+          <w:szCs w:val="20"/>
+          <w:rFonts w:ascii="Times" w:eastAsia="Times" w:hAnsi="Times" w:hint="default"/>
+        </w:rPr>
+        <w:t xml:space="preserve">correr, en el caso de los </w:t>
+      </w:r>
+      <w:r>
+        <w:rPr>
+          <w:spacing w:val="0"/>
+          <w:i w:val="1"/>
+          <w:b w:val="1"/>
+          <w:color w:val="000000"/>
+          <w:sz w:val="20"/>
+          <w:szCs w:val="20"/>
+          <w:rFonts w:ascii="Times" w:eastAsia="Times" w:hAnsi="Times" w:hint="default"/>
+        </w:rPr>
+        <w:t xml:space="preserve">Boot Targets, </w:t>
+      </w:r>
+      <w:r>
+        <w:rPr>
+          <w:spacing w:val="0"/>
+          <w:i w:val="0"/>
+          <w:b w:val="0"/>
+          <w:color w:val="000000"/>
+          <w:sz w:val="20"/>
+          <w:szCs w:val="20"/>
+          <w:rFonts w:ascii="Times" w:eastAsia="Times" w:hAnsi="Times" w:hint="default"/>
+        </w:rPr>
+        <w:t xml:space="preserve">la siguiente sentencia: </w:t>
+      </w:r>
+      <w:r>
+        <w:rPr>
+          <w:spacing w:val="0"/>
+          <w:i w:val="1"/>
+          <w:b w:val="1"/>
+          <w:color w:val="000000"/>
+          <w:sz w:val="20"/>
+          <w:szCs w:val="20"/>
+          <w:rFonts w:ascii="Times" w:eastAsia="Times" w:hAnsi="Times" w:hint="default"/>
+        </w:rPr>
+        <w:t xml:space="preserve">“systemctl isolate reboot”</w:t>
+      </w:r>
+    </w:p>
+    <w:p>
+      <w:pPr>
+        <w:numPr>
+          <w:ilvl w:val="0"/>
+          <w:numId w:val="0"/>
+        </w:numPr>
+        <w:jc w:val="left"/>
+        <w:spacing w:lineRule="auto" w:line="259" w:before="0" w:after="160"/>
+        <w:widowControl w:val="1"/>
+        <w:ind w:right="0" w:left="0" w:firstLine="0"/>
+        <w:rPr>
+          <w:spacing w:val="0"/>
+          <w:i w:val="0"/>
+          <w:b w:val="0"/>
+          <w:color w:val="000000"/>
+          <w:sz w:val="20"/>
+          <w:szCs w:val="20"/>
+          <w:rFonts w:ascii="Times" w:eastAsia="Times" w:hAnsi="Times" w:hint="default"/>
+        </w:rPr>
+        <w:wordWrap w:val="0"/>
+        <w:autoSpaceDE w:val="0"/>
+        <w:autoSpaceDN w:val="0"/>
+      </w:pPr>
+      <w:r>
+        <w:rPr>
+          <w:spacing w:val="0"/>
+          <w:i w:val="0"/>
+          <w:b w:val="0"/>
+          <w:color w:val="000000"/>
+          <w:sz w:val="20"/>
+          <w:szCs w:val="20"/>
+          <w:rFonts w:ascii="Times" w:eastAsia="Times" w:hAnsi="Times" w:hint="default"/>
+        </w:rPr>
+        <w:t xml:space="preserve">Ahora, para saber cuál es el </w:t>
+      </w:r>
+      <w:r>
+        <w:rPr>
+          <w:spacing w:val="0"/>
+          <w:i w:val="1"/>
+          <w:b w:val="1"/>
+          <w:color w:val="000000"/>
+          <w:sz w:val="20"/>
+          <w:szCs w:val="20"/>
+          <w:rFonts w:ascii="Times" w:eastAsia="Times" w:hAnsi="Times" w:hint="default"/>
+        </w:rPr>
+        <w:t xml:space="preserve">Boot Target </w:t>
+      </w:r>
+      <w:r>
+        <w:rPr>
+          <w:spacing w:val="0"/>
+          <w:i w:val="0"/>
+          <w:b w:val="0"/>
+          <w:color w:val="000000"/>
+          <w:sz w:val="20"/>
+          <w:szCs w:val="20"/>
+          <w:rFonts w:ascii="Times" w:eastAsia="Times" w:hAnsi="Times" w:hint="default"/>
+        </w:rPr>
+        <w:t xml:space="preserve">que tenemos definido por defecto en nuestro sistema,... tendríamos que </w:t>
+      </w:r>
+      <w:r>
+        <w:rPr>
+          <w:spacing w:val="0"/>
+          <w:i w:val="1"/>
+          <w:b w:val="0"/>
+          <w:color w:val="000000"/>
+          <w:sz w:val="20"/>
+          <w:szCs w:val="20"/>
+          <w:rFonts w:ascii="Times" w:eastAsia="Times" w:hAnsi="Times" w:hint="default"/>
+        </w:rPr>
+        <w:t>teclear</w:t>
+      </w:r>
+      <w:r>
+        <w:rPr>
+          <w:spacing w:val="0"/>
+          <w:i w:val="0"/>
+          <w:b w:val="0"/>
+          <w:color w:val="000000"/>
+          <w:sz w:val="20"/>
+          <w:szCs w:val="20"/>
+          <w:rFonts w:ascii="Times" w:eastAsia="Times" w:hAnsi="Times" w:hint="default"/>
+        </w:rPr>
+        <w:t xml:space="preserve"> la siguiente sentencia: </w:t>
+      </w:r>
+      <w:r>
+        <w:rPr>
+          <w:spacing w:val="0"/>
+          <w:i w:val="1"/>
+          <w:b w:val="1"/>
+          <w:color w:val="000000"/>
+          <w:sz w:val="20"/>
+          <w:szCs w:val="20"/>
+          <w:rFonts w:ascii="Times" w:eastAsia="Times" w:hAnsi="Times" w:hint="default"/>
+        </w:rPr>
+        <w:t xml:space="preserve">“systemctl get-default”. </w:t>
+      </w:r>
+      <w:r>
+        <w:rPr>
+          <w:spacing w:val="0"/>
+          <w:i w:val="0"/>
+          <w:b w:val="0"/>
+          <w:color w:val="000000"/>
+          <w:sz w:val="20"/>
+          <w:szCs w:val="20"/>
+          <w:rFonts w:ascii="Times" w:eastAsia="Times" w:hAnsi="Times" w:hint="default"/>
+        </w:rPr>
+        <w:t xml:space="preserve">De la anterior manera es que se nos va a mostrar, por </w:t>
+      </w:r>
+      <w:r>
+        <w:rPr>
+          <w:spacing w:val="0"/>
+          <w:i w:val="0"/>
+          <w:b w:val="0"/>
+          <w:color w:val="000000"/>
+          <w:sz w:val="20"/>
+          <w:szCs w:val="20"/>
+          <w:rFonts w:ascii="Times" w:eastAsia="Times" w:hAnsi="Times" w:hint="default"/>
+        </w:rPr>
+        <w:t xml:space="preserve">pantalla, cuál es el </w:t>
+      </w:r>
+      <w:r>
+        <w:rPr>
+          <w:spacing w:val="0"/>
+          <w:i w:val="1"/>
+          <w:b w:val="1"/>
+          <w:color w:val="000000"/>
+          <w:sz w:val="20"/>
+          <w:szCs w:val="20"/>
+          <w:rFonts w:ascii="Times" w:eastAsia="Times" w:hAnsi="Times" w:hint="default"/>
+        </w:rPr>
+        <w:t xml:space="preserve">Boot target </w:t>
+      </w:r>
+      <w:r>
+        <w:rPr>
+          <w:spacing w:val="0"/>
+          <w:i w:val="0"/>
+          <w:b w:val="0"/>
+          <w:color w:val="000000"/>
+          <w:sz w:val="20"/>
+          <w:szCs w:val="20"/>
+          <w:rFonts w:ascii="Times" w:eastAsia="Times" w:hAnsi="Times" w:hint="default"/>
+        </w:rPr>
+        <w:t xml:space="preserve">que tenemos configurado en nuestro sistema.</w:t>
+      </w:r>
+    </w:p>
+    <w:p>
+      <w:pPr>
+        <w:numPr>
+          <w:ilvl w:val="0"/>
+          <w:numId w:val="0"/>
+        </w:numPr>
+        <w:jc w:val="left"/>
+        <w:spacing w:lineRule="auto" w:line="259" w:before="0" w:after="160"/>
+        <w:widowControl w:val="1"/>
+        <w:ind w:right="0" w:left="0" w:firstLine="0"/>
+        <w:rPr>
+          <w:spacing w:val="0"/>
+          <w:i w:val="0"/>
+          <w:b w:val="1"/>
+          <w:color w:val="000000"/>
+          <w:sz w:val="20"/>
+          <w:szCs w:val="20"/>
+          <w:rFonts w:ascii="Times" w:eastAsia="Times" w:hAnsi="Times" w:hint="default"/>
+        </w:rPr>
+        <w:wordWrap w:val="0"/>
+        <w:autoSpaceDE w:val="0"/>
+        <w:autoSpaceDN w:val="0"/>
+      </w:pPr>
+      <w:r>
+        <w:rPr>
+          <w:spacing w:val="0"/>
+          <w:i w:val="0"/>
+          <w:b w:val="0"/>
+          <w:color w:val="000000"/>
+          <w:sz w:val="20"/>
+          <w:szCs w:val="20"/>
+          <w:rFonts w:ascii="Times" w:eastAsia="Times" w:hAnsi="Times" w:hint="default"/>
+        </w:rPr>
+        <w:t xml:space="preserve">Ahora, en caso que queramos configurar a voluntad propia otro </w:t>
+      </w:r>
+      <w:r>
+        <w:rPr>
+          <w:spacing w:val="0"/>
+          <w:i w:val="1"/>
+          <w:b w:val="1"/>
+          <w:color w:val="000000"/>
+          <w:sz w:val="20"/>
+          <w:szCs w:val="20"/>
+          <w:rFonts w:ascii="Times" w:eastAsia="Times" w:hAnsi="Times" w:hint="default"/>
+        </w:rPr>
+        <w:t xml:space="preserve">Boot target</w:t>
+      </w:r>
+      <w:r>
+        <w:rPr>
+          <w:spacing w:val="0"/>
+          <w:i w:val="0"/>
+          <w:b w:val="0"/>
+          <w:color w:val="000000"/>
+          <w:sz w:val="20"/>
+          <w:szCs w:val="20"/>
+          <w:rFonts w:ascii="Times" w:eastAsia="Times" w:hAnsi="Times" w:hint="default"/>
+        </w:rPr>
+        <w:t xml:space="preserve">, que sea el establecido por defecto </w:t>
+      </w:r>
+      <w:r>
+        <w:rPr>
+          <w:spacing w:val="0"/>
+          <w:i w:val="0"/>
+          <w:b w:val="0"/>
+          <w:color w:val="000000"/>
+          <w:sz w:val="20"/>
+          <w:szCs w:val="20"/>
+          <w:rFonts w:ascii="Times" w:eastAsia="Times" w:hAnsi="Times" w:hint="default"/>
+        </w:rPr>
+        <w:t xml:space="preserve">cada vez que prendamos la PC (o en mi caso el servidor),... tendríamos que correr la siguiente sentencia en </w:t>
+      </w:r>
+      <w:r>
+        <w:rPr>
+          <w:spacing w:val="0"/>
+          <w:i w:val="0"/>
+          <w:b w:val="0"/>
+          <w:color w:val="000000"/>
+          <w:sz w:val="20"/>
+          <w:szCs w:val="20"/>
+          <w:rFonts w:ascii="Times" w:eastAsia="Times" w:hAnsi="Times" w:hint="default"/>
+        </w:rPr>
+        <w:t xml:space="preserve">consola: </w:t>
+      </w:r>
+      <w:r>
+        <w:rPr>
+          <w:spacing w:val="0"/>
+          <w:i w:val="1"/>
+          <w:b w:val="1"/>
+          <w:color w:val="000000"/>
+          <w:sz w:val="20"/>
+          <w:szCs w:val="20"/>
+          <w:rFonts w:ascii="Times" w:eastAsia="Times" w:hAnsi="Times" w:hint="default"/>
+        </w:rPr>
+        <w:t xml:space="preserve">Systemctl set-default + </w:t>
+      </w:r>
+      <w:r>
+        <w:rPr>
+          <w:spacing w:val="0"/>
+          <w:i w:val="0"/>
+          <w:b w:val="0"/>
+          <w:color w:val="000000"/>
+          <w:sz w:val="20"/>
+          <w:szCs w:val="20"/>
+          <w:rFonts w:ascii="Times" w:eastAsia="Times" w:hAnsi="Times" w:hint="default"/>
+        </w:rPr>
+        <w:t>nombre</w:t>
+      </w:r>
+      <w:r>
+        <w:rPr>
+          <w:spacing w:val="0"/>
+          <w:i w:val="1"/>
+          <w:b w:val="1"/>
+          <w:color w:val="000000"/>
+          <w:sz w:val="20"/>
+          <w:szCs w:val="20"/>
+          <w:rFonts w:ascii="Times" w:eastAsia="Times" w:hAnsi="Times" w:hint="default"/>
+        </w:rPr>
+        <w:t xml:space="preserve"> Boot Target. </w:t>
+      </w:r>
+      <w:r>
+        <w:rPr>
+          <w:spacing w:val="0"/>
+          <w:i w:val="0"/>
+          <w:b w:val="0"/>
+          <w:color w:val="000000"/>
+          <w:sz w:val="20"/>
+          <w:szCs w:val="20"/>
+          <w:rFonts w:ascii="Times" w:eastAsia="Times" w:hAnsi="Times" w:hint="default"/>
+        </w:rPr>
+        <w:t xml:space="preserve">Un ejemplo: </w:t>
+      </w:r>
+      <w:r>
+        <w:rPr>
+          <w:spacing w:val="0"/>
+          <w:i w:val="0"/>
+          <w:b w:val="1"/>
+          <w:color w:val="000000"/>
+          <w:sz w:val="20"/>
+          <w:szCs w:val="20"/>
+          <w:rFonts w:ascii="Times" w:eastAsia="Times" w:hAnsi="Times" w:hint="default"/>
+        </w:rPr>
+        <w:t>“</w:t>
+      </w:r>
+      <w:r>
+        <w:rPr>
+          <w:spacing w:val="0"/>
+          <w:i w:val="1"/>
+          <w:b w:val="1"/>
+          <w:color w:val="000000"/>
+          <w:sz w:val="20"/>
+          <w:szCs w:val="20"/>
+          <w:rFonts w:ascii="Times" w:eastAsia="Times" w:hAnsi="Times" w:hint="default"/>
+        </w:rPr>
+        <w:t xml:space="preserve">systemctl set-default graphical</w:t>
+      </w:r>
+      <w:r>
+        <w:rPr>
+          <w:spacing w:val="0"/>
+          <w:i w:val="0"/>
+          <w:b w:val="1"/>
+          <w:color w:val="000000"/>
+          <w:sz w:val="20"/>
+          <w:szCs w:val="20"/>
+          <w:rFonts w:ascii="Times" w:eastAsia="Times" w:hAnsi="Times" w:hint="default"/>
+        </w:rPr>
+        <w:t>”.</w:t>
+      </w:r>
+    </w:p>
+    <w:p>
+      <w:pPr>
+        <w:numPr>
+          <w:ilvl w:val="0"/>
+          <w:numId w:val="0"/>
+        </w:numPr>
+        <w:jc w:val="left"/>
+        <w:spacing w:lineRule="auto" w:line="259" w:before="0" w:after="160"/>
+        <w:widowControl w:val="1"/>
+        <w:ind w:right="0" w:left="0" w:firstLine="0"/>
+        <w:rPr>
+          <w:spacing w:val="0"/>
+          <w:i w:val="1"/>
+          <w:b w:val="0"/>
+          <w:color w:val="000000"/>
+          <w:sz w:val="20"/>
+          <w:szCs w:val="20"/>
+          <w:rFonts w:ascii="Times" w:eastAsia="Times" w:hAnsi="Times" w:hint="default"/>
+        </w:rPr>
+        <w:wordWrap w:val="0"/>
+        <w:autoSpaceDE w:val="0"/>
+        <w:autoSpaceDN w:val="0"/>
+      </w:pPr>
+      <w:r>
+        <w:rPr>
+          <w:spacing w:val="0"/>
+          <w:i w:val="0"/>
+          <w:b w:val="1"/>
+          <w:color w:val="000000"/>
+          <w:sz w:val="20"/>
+          <w:szCs w:val="20"/>
+          <w:rFonts w:ascii="Times" w:eastAsia="Times" w:hAnsi="Times" w:hint="default"/>
+        </w:rPr>
+        <w:t xml:space="preserve">Path: /etc/system/system</w:t>
+      </w:r>
+      <w:r>
+        <w:rPr>
+          <w:spacing w:val="0"/>
+          <w:i w:val="0"/>
+          <w:b w:val="0"/>
+          <w:color w:val="000000"/>
+          <w:sz w:val="20"/>
+          <w:szCs w:val="20"/>
+          <w:rFonts w:ascii="Times" w:eastAsia="Times" w:hAnsi="Times" w:hint="default"/>
+        </w:rPr>
+        <w:t xml:space="preserve"> (lugar donde se alojan los </w:t>
+      </w:r>
+      <w:r>
+        <w:rPr>
+          <w:spacing w:val="0"/>
+          <w:i w:val="1"/>
+          <w:b w:val="0"/>
+          <w:color w:val="000000"/>
+          <w:sz w:val="20"/>
+          <w:szCs w:val="20"/>
+          <w:rFonts w:ascii="Times" w:eastAsia="Times" w:hAnsi="Times" w:hint="default"/>
+        </w:rPr>
+        <w:t xml:space="preserve">boot targets</w:t>
+      </w:r>
+      <w:r>
+        <w:rPr>
+          <w:spacing w:val="0"/>
+          <w:i w:val="0"/>
+          <w:b w:val="0"/>
+          <w:color w:val="000000"/>
+          <w:sz w:val="20"/>
+          <w:szCs w:val="20"/>
+          <w:rFonts w:ascii="Times" w:eastAsia="Times" w:hAnsi="Times" w:hint="default"/>
+        </w:rPr>
+        <w:t>).</w:t>
       </w:r>
     </w:p>
     <w:sectPr>

</xml_diff>